<commit_message>
Implemented Mar 24 2025 feedback
</commit_message>
<xml_diff>
--- a/docassemble/CivilNoContactOrderRequest/data/templates/cnco_events_addendum.docx
+++ b/docassemble/CivilNoContactOrderRequest/data/templates/cnco_events_addendum.docx
@@ -106,7 +106,21 @@
         <w:rPr>
           <w:rFonts w:ascii="Arial" w:hAnsi="Arial" w:cs="Arial"/>
         </w:rPr>
-        <w:t>if trial_court.address.county == "Cook"</w:t>
+        <w:t xml:space="preserve">if </w:t>
+      </w:r>
+      <w:proofErr w:type="spellStart"/>
+      <w:r>
+        <w:rPr>
+          <w:rFonts w:ascii="Arial" w:hAnsi="Arial" w:cs="Arial"/>
+        </w:rPr>
+        <w:t>trial_court.address.county</w:t>
+      </w:r>
+      <w:proofErr w:type="spellEnd"/>
+      <w:r>
+        <w:rPr>
+          <w:rFonts w:ascii="Arial" w:hAnsi="Arial" w:cs="Arial"/>
+        </w:rPr>
+        <w:t xml:space="preserve"> == "Cook"</w:t>
       </w:r>
       <w:r>
         <w:rPr>
@@ -154,7 +168,21 @@
         <w:rPr>
           <w:rFonts w:ascii="Arial" w:hAnsi="Arial" w:cs="Arial"/>
         </w:rPr>
-        <w:t>{% if trial_court.address.county != “Cook” %}</w:t>
+        <w:t xml:space="preserve">{% if </w:t>
+      </w:r>
+      <w:proofErr w:type="spellStart"/>
+      <w:r>
+        <w:rPr>
+          <w:rFonts w:ascii="Arial" w:hAnsi="Arial" w:cs="Arial"/>
+        </w:rPr>
+        <w:t>trial_court.address.county</w:t>
+      </w:r>
+      <w:proofErr w:type="spellEnd"/>
+      <w:r>
+        <w:rPr>
+          <w:rFonts w:ascii="Arial" w:hAnsi="Arial" w:cs="Arial"/>
+        </w:rPr>
+        <w:t xml:space="preserve"> != “Cook” %}</w:t>
       </w:r>
     </w:p>
     <w:tbl>
@@ -243,7 +271,7 @@
                 <w:rFonts w:ascii="Arial" w:hAnsi="Arial" w:cs="Arial"/>
                 <w:b/>
               </w:rPr>
-              <w:t>Stalking Event</w:t>
+              <w:t>Incident of Abuse</w:t>
             </w:r>
           </w:p>
         </w:tc>
@@ -273,12 +301,14 @@
         </w:rPr>
         <w:t xml:space="preserve"> in </w:t>
       </w:r>
+      <w:proofErr w:type="spellStart"/>
       <w:r>
         <w:rPr>
           <w:rFonts w:ascii="Arial" w:hAnsi="Arial" w:cs="Arial"/>
         </w:rPr>
         <w:t>abusive_acts</w:t>
       </w:r>
+      <w:proofErr w:type="spellEnd"/>
       <w:r>
         <w:rPr>
           <w:rFonts w:ascii="Arial" w:hAnsi="Arial" w:cs="Arial"/>
@@ -289,7 +319,21 @@
         <w:rPr>
           <w:rFonts w:ascii="Arial" w:hAnsi="Arial" w:cs="Arial"/>
         </w:rPr>
-        <w:t>{% if event.include_in_addendum == True %}</w:t>
+        <w:t xml:space="preserve">{% if </w:t>
+      </w:r>
+      <w:proofErr w:type="spellStart"/>
+      <w:r>
+        <w:rPr>
+          <w:rFonts w:ascii="Arial" w:hAnsi="Arial" w:cs="Arial"/>
+        </w:rPr>
+        <w:t>event.include_in_addendum</w:t>
+      </w:r>
+      <w:proofErr w:type="spellEnd"/>
+      <w:r>
+        <w:rPr>
+          <w:rFonts w:ascii="Arial" w:hAnsi="Arial" w:cs="Arial"/>
+        </w:rPr>
+        <w:t xml:space="preserve"> == True %}</w:t>
       </w:r>
     </w:p>
     <w:tbl>
@@ -326,7 +370,16 @@
                 <w:sz w:val="22"/>
                 <w:szCs w:val="22"/>
               </w:rPr>
-              <w:t>{% if event</w:t>
+              <w:t xml:space="preserve">{% if </w:t>
+            </w:r>
+            <w:proofErr w:type="spellStart"/>
+            <w:r>
+              <w:rPr>
+                <w:rFonts w:ascii="Arial" w:hAnsi="Arial" w:cs="Arial"/>
+                <w:sz w:val="22"/>
+                <w:szCs w:val="22"/>
+              </w:rPr>
+              <w:t>event</w:t>
             </w:r>
             <w:r>
               <w:rPr>
@@ -336,6 +389,7 @@
               </w:rPr>
               <w:t>.time</w:t>
             </w:r>
+            <w:proofErr w:type="spellEnd"/>
             <w:r>
               <w:rPr>
                 <w:rFonts w:ascii="Arial" w:hAnsi="Arial" w:cs="Arial"/>
@@ -382,7 +436,16 @@
                 <w:sz w:val="22"/>
                 <w:szCs w:val="22"/>
               </w:rPr>
-              <w:t>{{event</w:t>
+              <w:t>{{</w:t>
+            </w:r>
+            <w:proofErr w:type="spellStart"/>
+            <w:r>
+              <w:rPr>
+                <w:rFonts w:ascii="Arial" w:hAnsi="Arial" w:cs="Arial"/>
+                <w:sz w:val="22"/>
+                <w:szCs w:val="22"/>
+              </w:rPr>
+              <w:t>event</w:t>
             </w:r>
             <w:r>
               <w:rPr>
@@ -392,6 +455,7 @@
               </w:rPr>
               <w:t>.time</w:t>
             </w:r>
+            <w:proofErr w:type="spellEnd"/>
             <w:r>
               <w:rPr>
                 <w:rFonts w:ascii="Arial" w:hAnsi="Arial" w:cs="Arial"/>
@@ -408,6 +472,7 @@
               </w:rPr>
               <w:t>{{</w:t>
             </w:r>
+            <w:proofErr w:type="spellStart"/>
             <w:r>
               <w:rPr>
                 <w:rFonts w:ascii="Arial" w:hAnsi="Arial" w:cs="Arial"/>
@@ -432,6 +497,7 @@
               </w:rPr>
               <w:t>text</w:t>
             </w:r>
+            <w:proofErr w:type="spellEnd"/>
             <w:r>
               <w:rPr>
                 <w:rFonts w:ascii="Arial" w:hAnsi="Arial" w:cs="Arial"/>
@@ -446,7 +512,25 @@
                 <w:sz w:val="22"/>
                 <w:szCs w:val="22"/>
               </w:rPr>
-              <w:t>{% else %}{{event.name.text}}{% endif %}</w:t>
+              <w:t>{% else %}{{</w:t>
+            </w:r>
+            <w:proofErr w:type="spellStart"/>
+            <w:r>
+              <w:rPr>
+                <w:rFonts w:ascii="Arial" w:hAnsi="Arial" w:cs="Arial"/>
+                <w:sz w:val="22"/>
+                <w:szCs w:val="22"/>
+              </w:rPr>
+              <w:t>event.name.text</w:t>
+            </w:r>
+            <w:proofErr w:type="spellEnd"/>
+            <w:r>
+              <w:rPr>
+                <w:rFonts w:ascii="Arial" w:hAnsi="Arial" w:cs="Arial"/>
+                <w:sz w:val="22"/>
+                <w:szCs w:val="22"/>
+              </w:rPr>
+              <w:t>}}{% endif %}</w:t>
             </w:r>
           </w:p>
         </w:tc>
@@ -468,7 +552,25 @@
                 <w:sz w:val="22"/>
                 <w:szCs w:val="22"/>
               </w:rPr>
-              <w:t>{{event.place}}</w:t>
+              <w:t>{{</w:t>
+            </w:r>
+            <w:proofErr w:type="spellStart"/>
+            <w:r>
+              <w:rPr>
+                <w:rFonts w:ascii="Arial" w:hAnsi="Arial" w:cs="Arial"/>
+                <w:sz w:val="22"/>
+                <w:szCs w:val="22"/>
+              </w:rPr>
+              <w:t>event.place</w:t>
+            </w:r>
+            <w:proofErr w:type="spellEnd"/>
+            <w:r>
+              <w:rPr>
+                <w:rFonts w:ascii="Arial" w:hAnsi="Arial" w:cs="Arial"/>
+                <w:sz w:val="22"/>
+                <w:szCs w:val="22"/>
+              </w:rPr>
+              <w:t>}}</w:t>
             </w:r>
           </w:p>
         </w:tc>
@@ -490,7 +592,25 @@
                 <w:sz w:val="22"/>
                 <w:szCs w:val="22"/>
               </w:rPr>
-              <w:t>{{event.description}}</w:t>
+              <w:t>{{</w:t>
+            </w:r>
+            <w:proofErr w:type="spellStart"/>
+            <w:r>
+              <w:rPr>
+                <w:rFonts w:ascii="Arial" w:hAnsi="Arial" w:cs="Arial"/>
+                <w:sz w:val="22"/>
+                <w:szCs w:val="22"/>
+              </w:rPr>
+              <w:t>event.description</w:t>
+            </w:r>
+            <w:proofErr w:type="spellEnd"/>
+            <w:r>
+              <w:rPr>
+                <w:rFonts w:ascii="Arial" w:hAnsi="Arial" w:cs="Arial"/>
+                <w:sz w:val="22"/>
+                <w:szCs w:val="22"/>
+              </w:rPr>
+              <w:t>}}</w:t>
             </w:r>
           </w:p>
         </w:tc>
@@ -513,7 +633,21 @@
         <w:rPr>
           <w:rFonts w:ascii="Arial" w:hAnsi="Arial" w:cs="Arial"/>
         </w:rPr>
-        <w:t>{% endfor %}</w:t>
+        <w:t xml:space="preserve">{% </w:t>
+      </w:r>
+      <w:proofErr w:type="spellStart"/>
+      <w:r>
+        <w:rPr>
+          <w:rFonts w:ascii="Arial" w:hAnsi="Arial" w:cs="Arial"/>
+        </w:rPr>
+        <w:t>endfor</w:t>
+      </w:r>
+      <w:proofErr w:type="spellEnd"/>
+      <w:r>
+        <w:rPr>
+          <w:rFonts w:ascii="Arial" w:hAnsi="Arial" w:cs="Arial"/>
+        </w:rPr>
+        <w:t xml:space="preserve"> %}</w:t>
       </w:r>
       <w:r>
         <w:rPr>
@@ -673,12 +807,14 @@
         </w:rPr>
         <w:t xml:space="preserve"> in </w:t>
       </w:r>
+      <w:proofErr w:type="spellStart"/>
       <w:r>
         <w:rPr>
           <w:rFonts w:ascii="Arial" w:hAnsi="Arial" w:cs="Arial"/>
         </w:rPr>
         <w:t>abusive_acts</w:t>
       </w:r>
+      <w:proofErr w:type="spellEnd"/>
       <w:r>
         <w:rPr>
           <w:rFonts w:ascii="Arial" w:hAnsi="Arial" w:cs="Arial"/>
@@ -689,7 +825,21 @@
         <w:rPr>
           <w:rFonts w:ascii="Arial" w:hAnsi="Arial" w:cs="Arial"/>
         </w:rPr>
-        <w:t>{% if event.include_in_addendum == True %}</w:t>
+        <w:t xml:space="preserve">{% if </w:t>
+      </w:r>
+      <w:proofErr w:type="spellStart"/>
+      <w:r>
+        <w:rPr>
+          <w:rFonts w:ascii="Arial" w:hAnsi="Arial" w:cs="Arial"/>
+        </w:rPr>
+        <w:t>event.include_in_addendum</w:t>
+      </w:r>
+      <w:proofErr w:type="spellEnd"/>
+      <w:r>
+        <w:rPr>
+          <w:rFonts w:ascii="Arial" w:hAnsi="Arial" w:cs="Arial"/>
+        </w:rPr>
+        <w:t xml:space="preserve"> == True %}</w:t>
       </w:r>
     </w:p>
     <w:tbl>
@@ -727,7 +877,16 @@
                 <w:sz w:val="22"/>
                 <w:szCs w:val="22"/>
               </w:rPr>
-              <w:t>{% if event</w:t>
+              <w:t xml:space="preserve">{% if </w:t>
+            </w:r>
+            <w:proofErr w:type="spellStart"/>
+            <w:r>
+              <w:rPr>
+                <w:rFonts w:ascii="Arial" w:hAnsi="Arial" w:cs="Arial"/>
+                <w:sz w:val="22"/>
+                <w:szCs w:val="22"/>
+              </w:rPr>
+              <w:t>event</w:t>
             </w:r>
             <w:r>
               <w:rPr>
@@ -737,13 +896,23 @@
               </w:rPr>
               <w:t>.time</w:t>
             </w:r>
-            <w:r>
-              <w:rPr>
-                <w:rFonts w:ascii="Arial" w:hAnsi="Arial" w:cs="Arial"/>
-                <w:sz w:val="22"/>
-                <w:szCs w:val="22"/>
-              </w:rPr>
-              <w:t xml:space="preserve"> != “” %}{{event</w:t>
+            <w:proofErr w:type="spellEnd"/>
+            <w:r>
+              <w:rPr>
+                <w:rFonts w:ascii="Arial" w:hAnsi="Arial" w:cs="Arial"/>
+                <w:sz w:val="22"/>
+                <w:szCs w:val="22"/>
+              </w:rPr>
+              <w:t xml:space="preserve"> != “” %}{{</w:t>
+            </w:r>
+            <w:proofErr w:type="spellStart"/>
+            <w:r>
+              <w:rPr>
+                <w:rFonts w:ascii="Arial" w:hAnsi="Arial" w:cs="Arial"/>
+                <w:sz w:val="22"/>
+                <w:szCs w:val="22"/>
+              </w:rPr>
+              <w:t>event</w:t>
             </w:r>
             <w:r>
               <w:rPr>
@@ -753,6 +922,7 @@
               </w:rPr>
               <w:t>.time</w:t>
             </w:r>
+            <w:proofErr w:type="spellEnd"/>
             <w:r>
               <w:rPr>
                 <w:rFonts w:ascii="Arial" w:hAnsi="Arial" w:cs="Arial"/>
@@ -769,6 +939,7 @@
               </w:rPr>
               <w:t>{{</w:t>
             </w:r>
+            <w:proofErr w:type="spellStart"/>
             <w:r>
               <w:rPr>
                 <w:rFonts w:ascii="Arial" w:hAnsi="Arial" w:cs="Arial"/>
@@ -793,6 +964,7 @@
               </w:rPr>
               <w:t>text</w:t>
             </w:r>
+            <w:proofErr w:type="spellEnd"/>
             <w:r>
               <w:rPr>
                 <w:rFonts w:ascii="Arial" w:hAnsi="Arial" w:cs="Arial"/>
@@ -807,7 +979,25 @@
                 <w:sz w:val="22"/>
                 <w:szCs w:val="22"/>
               </w:rPr>
-              <w:t>{% else %}{{event.name.text}}{% endif %}</w:t>
+              <w:t>{% else %}{{</w:t>
+            </w:r>
+            <w:proofErr w:type="spellStart"/>
+            <w:r>
+              <w:rPr>
+                <w:rFonts w:ascii="Arial" w:hAnsi="Arial" w:cs="Arial"/>
+                <w:sz w:val="22"/>
+                <w:szCs w:val="22"/>
+              </w:rPr>
+              <w:t>event.name.text</w:t>
+            </w:r>
+            <w:proofErr w:type="spellEnd"/>
+            <w:r>
+              <w:rPr>
+                <w:rFonts w:ascii="Arial" w:hAnsi="Arial" w:cs="Arial"/>
+                <w:sz w:val="22"/>
+                <w:szCs w:val="22"/>
+              </w:rPr>
+              <w:t>}}{% endif %}</w:t>
             </w:r>
           </w:p>
         </w:tc>
@@ -829,7 +1019,25 @@
                 <w:sz w:val="22"/>
                 <w:szCs w:val="22"/>
               </w:rPr>
-              <w:t>{{event.place}}</w:t>
+              <w:t>{{</w:t>
+            </w:r>
+            <w:proofErr w:type="spellStart"/>
+            <w:r>
+              <w:rPr>
+                <w:rFonts w:ascii="Arial" w:hAnsi="Arial" w:cs="Arial"/>
+                <w:sz w:val="22"/>
+                <w:szCs w:val="22"/>
+              </w:rPr>
+              <w:t>event.place</w:t>
+            </w:r>
+            <w:proofErr w:type="spellEnd"/>
+            <w:r>
+              <w:rPr>
+                <w:rFonts w:ascii="Arial" w:hAnsi="Arial" w:cs="Arial"/>
+                <w:sz w:val="22"/>
+                <w:szCs w:val="22"/>
+              </w:rPr>
+              <w:t>}}</w:t>
             </w:r>
           </w:p>
         </w:tc>
@@ -851,7 +1059,25 @@
                 <w:sz w:val="22"/>
                 <w:szCs w:val="22"/>
               </w:rPr>
-              <w:t>{{event.description}}</w:t>
+              <w:t>{{</w:t>
+            </w:r>
+            <w:proofErr w:type="spellStart"/>
+            <w:r>
+              <w:rPr>
+                <w:rFonts w:ascii="Arial" w:hAnsi="Arial" w:cs="Arial"/>
+                <w:sz w:val="22"/>
+                <w:szCs w:val="22"/>
+              </w:rPr>
+              <w:t>event.description</w:t>
+            </w:r>
+            <w:proofErr w:type="spellEnd"/>
+            <w:r>
+              <w:rPr>
+                <w:rFonts w:ascii="Arial" w:hAnsi="Arial" w:cs="Arial"/>
+                <w:sz w:val="22"/>
+                <w:szCs w:val="22"/>
+              </w:rPr>
+              <w:t>}}</w:t>
             </w:r>
           </w:p>
         </w:tc>
@@ -873,16 +1099,44 @@
                 <w:sz w:val="22"/>
                 <w:szCs w:val="22"/>
               </w:rPr>
-              <w:t>{% if event.police_check %}</w:t>
-            </w:r>
-            <w:r>
-              <w:rPr>
-                <w:rFonts w:ascii="Arial" w:hAnsi="Arial" w:cs="Arial"/>
-                <w:sz w:val="22"/>
-                <w:szCs w:val="22"/>
-              </w:rPr>
-              <w:t>{{event.police_number</w:t>
-            </w:r>
+              <w:t xml:space="preserve">{% if </w:t>
+            </w:r>
+            <w:proofErr w:type="spellStart"/>
+            <w:r>
+              <w:rPr>
+                <w:rFonts w:ascii="Arial" w:hAnsi="Arial" w:cs="Arial"/>
+                <w:sz w:val="22"/>
+                <w:szCs w:val="22"/>
+              </w:rPr>
+              <w:t>event.police_check</w:t>
+            </w:r>
+            <w:proofErr w:type="spellEnd"/>
+            <w:r>
+              <w:rPr>
+                <w:rFonts w:ascii="Arial" w:hAnsi="Arial" w:cs="Arial"/>
+                <w:sz w:val="22"/>
+                <w:szCs w:val="22"/>
+              </w:rPr>
+              <w:t xml:space="preserve"> %}</w:t>
+            </w:r>
+            <w:r>
+              <w:rPr>
+                <w:rFonts w:ascii="Arial" w:hAnsi="Arial" w:cs="Arial"/>
+                <w:sz w:val="22"/>
+                <w:szCs w:val="22"/>
+              </w:rPr>
+              <w:t>{{</w:t>
+            </w:r>
+            <w:proofErr w:type="spellStart"/>
+            <w:r>
+              <w:rPr>
+                <w:rFonts w:ascii="Arial" w:hAnsi="Arial" w:cs="Arial"/>
+                <w:sz w:val="22"/>
+                <w:szCs w:val="22"/>
+              </w:rPr>
+              <w:t>event.police_number</w:t>
+            </w:r>
+            <w:proofErr w:type="spellEnd"/>
             <w:r>
               <w:rPr>
                 <w:rFonts w:ascii="Arial" w:hAnsi="Arial" w:cs="Arial"/>
@@ -914,7 +1168,21 @@
         <w:rPr>
           <w:rFonts w:ascii="Arial" w:hAnsi="Arial" w:cs="Arial"/>
         </w:rPr>
-        <w:t>{% endfor %}</w:t>
+        <w:t xml:space="preserve">{% </w:t>
+      </w:r>
+      <w:proofErr w:type="spellStart"/>
+      <w:r>
+        <w:rPr>
+          <w:rFonts w:ascii="Arial" w:hAnsi="Arial" w:cs="Arial"/>
+        </w:rPr>
+        <w:t>endfor</w:t>
+      </w:r>
+      <w:proofErr w:type="spellEnd"/>
+      <w:r>
+        <w:rPr>
+          <w:rFonts w:ascii="Arial" w:hAnsi="Arial" w:cs="Arial"/>
+        </w:rPr>
+        <w:t xml:space="preserve"> %}</w:t>
       </w:r>
       <w:r>
         <w:rPr>
@@ -924,6 +1192,12 @@
       </w:r>
     </w:p>
     <w:sectPr>
+      <w:headerReference w:type="even" r:id="rId6"/>
+      <w:headerReference w:type="default" r:id="rId7"/>
+      <w:footerReference w:type="even" r:id="rId8"/>
+      <w:footerReference w:type="default" r:id="rId9"/>
+      <w:headerReference w:type="first" r:id="rId10"/>
+      <w:footerReference w:type="first" r:id="rId11"/>
       <w:pgSz w:w="12240" w:h="15840"/>
       <w:pgMar w:top="1440" w:right="1440" w:bottom="1008" w:left="1440" w:header="720" w:footer="720" w:gutter="0"/>
       <w:cols w:space="720"/>
@@ -931,6 +1205,234 @@
     </w:sectPr>
   </w:body>
 </w:document>
+</file>
+
+<file path=word/endnotes.xml><?xml version="1.0" encoding="utf-8"?>
+<w:endnotes xmlns:wpc="http://schemas.microsoft.com/office/word/2010/wordprocessingCanvas" xmlns:cx="http://schemas.microsoft.com/office/drawing/2014/chartex" xmlns:cx1="http://schemas.microsoft.com/office/drawing/2015/9/8/chartex" xmlns:cx2="http://schemas.microsoft.com/office/drawing/2015/10/21/chartex" xmlns:cx3="http://schemas.microsoft.com/office/drawing/2016/5/9/chartex" xmlns:cx4="http://schemas.microsoft.com/office/drawing/2016/5/10/chartex" xmlns:cx5="http://schemas.microsoft.com/office/drawing/2016/5/11/chartex" xmlns:cx6="http://schemas.microsoft.com/office/drawing/2016/5/12/chartex" xmlns:cx7="http://schemas.microsoft.com/office/drawing/2016/5/13/chartex" xmlns:cx8="http://schemas.microsoft.com/office/drawing/2016/5/14/chartex" xmlns:mc="http://schemas.openxmlformats.org/markup-compatibility/2006" xmlns:aink="http://schemas.microsoft.com/office/drawing/2016/ink" xmlns:am3d="http://schemas.microsoft.com/office/drawing/2017/model3d" xmlns:o="urn:schemas-microsoft-com:office:office" xmlns:oel="http://schemas.microsoft.com/office/2019/extlst" xmlns:r="http://schemas.openxmlformats.org/officeDocument/2006/relationships" xmlns:m="http://schemas.openxmlformats.org/officeDocument/2006/math" xmlns:v="urn:schemas-microsoft-com:vml" xmlns:wp14="http://schemas.microsoft.com/office/word/2010/wordprocessingDrawing" xmlns:wp="http://schemas.openxmlformats.org/drawingml/2006/wordprocessingDrawing" xmlns:w10="urn:schemas-microsoft-com:office:word" xmlns:w="http://schemas.openxmlformats.org/wordprocessingml/2006/main" xmlns:w14="http://schemas.microsoft.com/office/word/2010/wordml" xmlns:w15="http://schemas.microsoft.com/office/word/2012/wordml" xmlns:w16cex="http://schemas.microsoft.com/office/word/2018/wordml/cex" xmlns:w16cid="http://schemas.microsoft.com/office/word/2016/wordml/cid" xmlns:w16="http://schemas.microsoft.com/office/word/2018/wordml" xmlns:w16du="http://schemas.microsoft.com/office/word/2023/wordml/word16du" xmlns:w16sdtdh="http://schemas.microsoft.com/office/word/2020/wordml/sdtdatahash" xmlns:w16sdtfl="http://schemas.microsoft.com/office/word/2024/wordml/sdtformatlock" xmlns:w16se="http://schemas.microsoft.com/office/word/2015/wordml/symex" xmlns:wpg="http://schemas.microsoft.com/office/word/2010/wordprocessingGroup" xmlns:wpi="http://schemas.microsoft.com/office/word/2010/wordprocessingInk" xmlns:wne="http://schemas.microsoft.com/office/word/2006/wordml" xmlns:wps="http://schemas.microsoft.com/office/word/2010/wordprocessingShape" mc:Ignorable="w14 w15 w16se w16cid w16 w16cex w16sdtdh w16sdtfl w16du wp14">
+  <w:endnote w:type="separator" w:id="-1">
+    <w:p>
+      <w:pPr>
+        <w:spacing w:after="0" w:line="240" w:lineRule="auto"/>
+      </w:pPr>
+      <w:r>
+        <w:separator/>
+      </w:r>
+    </w:p>
+  </w:endnote>
+  <w:endnote w:type="continuationSeparator" w:id="0">
+    <w:p>
+      <w:pPr>
+        <w:spacing w:after="0" w:line="240" w:lineRule="auto"/>
+      </w:pPr>
+      <w:r>
+        <w:continuationSeparator/>
+      </w:r>
+    </w:p>
+  </w:endnote>
+</w:endnotes>
+</file>
+
+<file path=word/footer1.xml><?xml version="1.0" encoding="utf-8"?>
+<w:ftr xmlns:wpc="http://schemas.microsoft.com/office/word/2010/wordprocessingCanvas" xmlns:cx="http://schemas.microsoft.com/office/drawing/2014/chartex" xmlns:cx1="http://schemas.microsoft.com/office/drawing/2015/9/8/chartex" xmlns:cx2="http://schemas.microsoft.com/office/drawing/2015/10/21/chartex" xmlns:cx3="http://schemas.microsoft.com/office/drawing/2016/5/9/chartex" xmlns:cx4="http://schemas.microsoft.com/office/drawing/2016/5/10/chartex" xmlns:cx5="http://schemas.microsoft.com/office/drawing/2016/5/11/chartex" xmlns:cx6="http://schemas.microsoft.com/office/drawing/2016/5/12/chartex" xmlns:cx7="http://schemas.microsoft.com/office/drawing/2016/5/13/chartex" xmlns:cx8="http://schemas.microsoft.com/office/drawing/2016/5/14/chartex" xmlns:mc="http://schemas.openxmlformats.org/markup-compatibility/2006" xmlns:aink="http://schemas.microsoft.com/office/drawing/2016/ink" xmlns:am3d="http://schemas.microsoft.com/office/drawing/2017/model3d" xmlns:o="urn:schemas-microsoft-com:office:office" xmlns:oel="http://schemas.microsoft.com/office/2019/extlst" xmlns:r="http://schemas.openxmlformats.org/officeDocument/2006/relationships" xmlns:m="http://schemas.openxmlformats.org/officeDocument/2006/math" xmlns:v="urn:schemas-microsoft-com:vml" xmlns:wp14="http://schemas.microsoft.com/office/word/2010/wordprocessingDrawing" xmlns:wp="http://schemas.openxmlformats.org/drawingml/2006/wordprocessingDrawing" xmlns:w10="urn:schemas-microsoft-com:office:word" xmlns:w="http://schemas.openxmlformats.org/wordprocessingml/2006/main" xmlns:w14="http://schemas.microsoft.com/office/word/2010/wordml" xmlns:w15="http://schemas.microsoft.com/office/word/2012/wordml" xmlns:w16cex="http://schemas.microsoft.com/office/word/2018/wordml/cex" xmlns:w16cid="http://schemas.microsoft.com/office/word/2016/wordml/cid" xmlns:w16="http://schemas.microsoft.com/office/word/2018/wordml" xmlns:w16du="http://schemas.microsoft.com/office/word/2023/wordml/word16du" xmlns:w16sdtdh="http://schemas.microsoft.com/office/word/2020/wordml/sdtdatahash" xmlns:w16sdtfl="http://schemas.microsoft.com/office/word/2024/wordml/sdtformatlock" xmlns:w16se="http://schemas.microsoft.com/office/word/2015/wordml/symex" xmlns:wpg="http://schemas.microsoft.com/office/word/2010/wordprocessingGroup" xmlns:wpi="http://schemas.microsoft.com/office/word/2010/wordprocessingInk" xmlns:wne="http://schemas.microsoft.com/office/word/2006/wordml" xmlns:wps="http://schemas.microsoft.com/office/word/2010/wordprocessingShape" mc:Ignorable="w14 w15 w16se w16cid w16 w16cex w16sdtdh w16sdtfl w16du wp14">
+  <w:p>
+    <w:pPr>
+      <w:pStyle w:val="Footer"/>
+    </w:pPr>
+  </w:p>
+</w:ftr>
+</file>
+
+<file path=word/footer2.xml><?xml version="1.0" encoding="utf-8"?>
+<w:ftr xmlns:wpc="http://schemas.microsoft.com/office/word/2010/wordprocessingCanvas" xmlns:cx="http://schemas.microsoft.com/office/drawing/2014/chartex" xmlns:cx1="http://schemas.microsoft.com/office/drawing/2015/9/8/chartex" xmlns:cx2="http://schemas.microsoft.com/office/drawing/2015/10/21/chartex" xmlns:cx3="http://schemas.microsoft.com/office/drawing/2016/5/9/chartex" xmlns:cx4="http://schemas.microsoft.com/office/drawing/2016/5/10/chartex" xmlns:cx5="http://schemas.microsoft.com/office/drawing/2016/5/11/chartex" xmlns:cx6="http://schemas.microsoft.com/office/drawing/2016/5/12/chartex" xmlns:cx7="http://schemas.microsoft.com/office/drawing/2016/5/13/chartex" xmlns:cx8="http://schemas.microsoft.com/office/drawing/2016/5/14/chartex" xmlns:mc="http://schemas.openxmlformats.org/markup-compatibility/2006" xmlns:aink="http://schemas.microsoft.com/office/drawing/2016/ink" xmlns:am3d="http://schemas.microsoft.com/office/drawing/2017/model3d" xmlns:o="urn:schemas-microsoft-com:office:office" xmlns:oel="http://schemas.microsoft.com/office/2019/extlst" xmlns:r="http://schemas.openxmlformats.org/officeDocument/2006/relationships" xmlns:m="http://schemas.openxmlformats.org/officeDocument/2006/math" xmlns:v="urn:schemas-microsoft-com:vml" xmlns:wp14="http://schemas.microsoft.com/office/word/2010/wordprocessingDrawing" xmlns:wp="http://schemas.openxmlformats.org/drawingml/2006/wordprocessingDrawing" xmlns:w10="urn:schemas-microsoft-com:office:word" xmlns:w="http://schemas.openxmlformats.org/wordprocessingml/2006/main" xmlns:w14="http://schemas.microsoft.com/office/word/2010/wordml" xmlns:w15="http://schemas.microsoft.com/office/word/2012/wordml" xmlns:w16cex="http://schemas.microsoft.com/office/word/2018/wordml/cex" xmlns:w16cid="http://schemas.microsoft.com/office/word/2016/wordml/cid" xmlns:w16="http://schemas.microsoft.com/office/word/2018/wordml" xmlns:w16du="http://schemas.microsoft.com/office/word/2023/wordml/word16du" xmlns:w16sdtdh="http://schemas.microsoft.com/office/word/2020/wordml/sdtdatahash" xmlns:w16sdtfl="http://schemas.microsoft.com/office/word/2024/wordml/sdtformatlock" xmlns:w16se="http://schemas.microsoft.com/office/word/2015/wordml/symex" xmlns:wpg="http://schemas.microsoft.com/office/word/2010/wordprocessingGroup" xmlns:wpi="http://schemas.microsoft.com/office/word/2010/wordprocessingInk" xmlns:wne="http://schemas.microsoft.com/office/word/2006/wordml" xmlns:wps="http://schemas.microsoft.com/office/word/2010/wordprocessingShape" mc:Ignorable="w14 w15 w16se w16cid w16 w16cex w16sdtdh w16sdtfl w16du wp14">
+  <w:sdt>
+    <w:sdtPr>
+      <w:id w:val="151729481"/>
+      <w:docPartObj>
+        <w:docPartGallery w:val="Page Numbers (Bottom of Page)"/>
+        <w:docPartUnique/>
+      </w:docPartObj>
+    </w:sdtPr>
+    <w:sdtContent>
+      <w:sdt>
+        <w:sdtPr>
+          <w:id w:val="1728636285"/>
+          <w:docPartObj>
+            <w:docPartGallery w:val="Page Numbers (Top of Page)"/>
+            <w:docPartUnique/>
+          </w:docPartObj>
+        </w:sdtPr>
+        <w:sdtContent>
+          <w:p>
+            <w:pPr>
+              <w:pStyle w:val="Footer"/>
+              <w:jc w:val="center"/>
+            </w:pPr>
+            <w:r>
+              <w:t xml:space="preserve">Page </w:t>
+            </w:r>
+            <w:r>
+              <w:rPr>
+                <w:b/>
+                <w:bCs/>
+                <w:sz w:val="24"/>
+                <w:szCs w:val="24"/>
+              </w:rPr>
+              <w:fldChar w:fldCharType="begin"/>
+            </w:r>
+            <w:r>
+              <w:rPr>
+                <w:b/>
+                <w:bCs/>
+              </w:rPr>
+              <w:instrText xml:space="preserve"> PAGE </w:instrText>
+            </w:r>
+            <w:r>
+              <w:rPr>
+                <w:b/>
+                <w:bCs/>
+                <w:sz w:val="24"/>
+                <w:szCs w:val="24"/>
+              </w:rPr>
+              <w:fldChar w:fldCharType="separate"/>
+            </w:r>
+            <w:r>
+              <w:rPr>
+                <w:b/>
+                <w:bCs/>
+                <w:noProof/>
+              </w:rPr>
+              <w:t>2</w:t>
+            </w:r>
+            <w:r>
+              <w:rPr>
+                <w:b/>
+                <w:bCs/>
+                <w:sz w:val="24"/>
+                <w:szCs w:val="24"/>
+              </w:rPr>
+              <w:fldChar w:fldCharType="end"/>
+            </w:r>
+            <w:r>
+              <w:t xml:space="preserve"> of </w:t>
+            </w:r>
+            <w:r>
+              <w:rPr>
+                <w:b/>
+                <w:bCs/>
+                <w:sz w:val="24"/>
+                <w:szCs w:val="24"/>
+              </w:rPr>
+              <w:fldChar w:fldCharType="begin"/>
+            </w:r>
+            <w:r>
+              <w:rPr>
+                <w:b/>
+                <w:bCs/>
+              </w:rPr>
+              <w:instrText xml:space="preserve"> NUMPAGES  </w:instrText>
+            </w:r>
+            <w:r>
+              <w:rPr>
+                <w:b/>
+                <w:bCs/>
+                <w:sz w:val="24"/>
+                <w:szCs w:val="24"/>
+              </w:rPr>
+              <w:fldChar w:fldCharType="separate"/>
+            </w:r>
+            <w:r>
+              <w:rPr>
+                <w:b/>
+                <w:bCs/>
+                <w:noProof/>
+              </w:rPr>
+              <w:t>2</w:t>
+            </w:r>
+            <w:r>
+              <w:rPr>
+                <w:b/>
+                <w:bCs/>
+                <w:sz w:val="24"/>
+                <w:szCs w:val="24"/>
+              </w:rPr>
+              <w:fldChar w:fldCharType="end"/>
+            </w:r>
+          </w:p>
+        </w:sdtContent>
+      </w:sdt>
+    </w:sdtContent>
+  </w:sdt>
+  <w:p>
+    <w:pPr>
+      <w:pStyle w:val="Footer"/>
+    </w:pPr>
+  </w:p>
+</w:ftr>
+</file>
+
+<file path=word/footer3.xml><?xml version="1.0" encoding="utf-8"?>
+<w:ftr xmlns:wpc="http://schemas.microsoft.com/office/word/2010/wordprocessingCanvas" xmlns:cx="http://schemas.microsoft.com/office/drawing/2014/chartex" xmlns:cx1="http://schemas.microsoft.com/office/drawing/2015/9/8/chartex" xmlns:cx2="http://schemas.microsoft.com/office/drawing/2015/10/21/chartex" xmlns:cx3="http://schemas.microsoft.com/office/drawing/2016/5/9/chartex" xmlns:cx4="http://schemas.microsoft.com/office/drawing/2016/5/10/chartex" xmlns:cx5="http://schemas.microsoft.com/office/drawing/2016/5/11/chartex" xmlns:cx6="http://schemas.microsoft.com/office/drawing/2016/5/12/chartex" xmlns:cx7="http://schemas.microsoft.com/office/drawing/2016/5/13/chartex" xmlns:cx8="http://schemas.microsoft.com/office/drawing/2016/5/14/chartex" xmlns:mc="http://schemas.openxmlformats.org/markup-compatibility/2006" xmlns:aink="http://schemas.microsoft.com/office/drawing/2016/ink" xmlns:am3d="http://schemas.microsoft.com/office/drawing/2017/model3d" xmlns:o="urn:schemas-microsoft-com:office:office" xmlns:oel="http://schemas.microsoft.com/office/2019/extlst" xmlns:r="http://schemas.openxmlformats.org/officeDocument/2006/relationships" xmlns:m="http://schemas.openxmlformats.org/officeDocument/2006/math" xmlns:v="urn:schemas-microsoft-com:vml" xmlns:wp14="http://schemas.microsoft.com/office/word/2010/wordprocessingDrawing" xmlns:wp="http://schemas.openxmlformats.org/drawingml/2006/wordprocessingDrawing" xmlns:w10="urn:schemas-microsoft-com:office:word" xmlns:w="http://schemas.openxmlformats.org/wordprocessingml/2006/main" xmlns:w14="http://schemas.microsoft.com/office/word/2010/wordml" xmlns:w15="http://schemas.microsoft.com/office/word/2012/wordml" xmlns:w16cex="http://schemas.microsoft.com/office/word/2018/wordml/cex" xmlns:w16cid="http://schemas.microsoft.com/office/word/2016/wordml/cid" xmlns:w16="http://schemas.microsoft.com/office/word/2018/wordml" xmlns:w16du="http://schemas.microsoft.com/office/word/2023/wordml/word16du" xmlns:w16sdtdh="http://schemas.microsoft.com/office/word/2020/wordml/sdtdatahash" xmlns:w16sdtfl="http://schemas.microsoft.com/office/word/2024/wordml/sdtformatlock" xmlns:w16se="http://schemas.microsoft.com/office/word/2015/wordml/symex" xmlns:wpg="http://schemas.microsoft.com/office/word/2010/wordprocessingGroup" xmlns:wpi="http://schemas.microsoft.com/office/word/2010/wordprocessingInk" xmlns:wne="http://schemas.microsoft.com/office/word/2006/wordml" xmlns:wps="http://schemas.microsoft.com/office/word/2010/wordprocessingShape" mc:Ignorable="w14 w15 w16se w16cid w16 w16cex w16sdtdh w16sdtfl w16du wp14">
+  <w:p>
+    <w:pPr>
+      <w:pStyle w:val="Footer"/>
+    </w:pPr>
+  </w:p>
+</w:ftr>
+</file>
+
+<file path=word/footnotes.xml><?xml version="1.0" encoding="utf-8"?>
+<w:footnotes xmlns:wpc="http://schemas.microsoft.com/office/word/2010/wordprocessingCanvas" xmlns:cx="http://schemas.microsoft.com/office/drawing/2014/chartex" xmlns:cx1="http://schemas.microsoft.com/office/drawing/2015/9/8/chartex" xmlns:cx2="http://schemas.microsoft.com/office/drawing/2015/10/21/chartex" xmlns:cx3="http://schemas.microsoft.com/office/drawing/2016/5/9/chartex" xmlns:cx4="http://schemas.microsoft.com/office/drawing/2016/5/10/chartex" xmlns:cx5="http://schemas.microsoft.com/office/drawing/2016/5/11/chartex" xmlns:cx6="http://schemas.microsoft.com/office/drawing/2016/5/12/chartex" xmlns:cx7="http://schemas.microsoft.com/office/drawing/2016/5/13/chartex" xmlns:cx8="http://schemas.microsoft.com/office/drawing/2016/5/14/chartex" xmlns:mc="http://schemas.openxmlformats.org/markup-compatibility/2006" xmlns:aink="http://schemas.microsoft.com/office/drawing/2016/ink" xmlns:am3d="http://schemas.microsoft.com/office/drawing/2017/model3d" xmlns:o="urn:schemas-microsoft-com:office:office" xmlns:oel="http://schemas.microsoft.com/office/2019/extlst" xmlns:r="http://schemas.openxmlformats.org/officeDocument/2006/relationships" xmlns:m="http://schemas.openxmlformats.org/officeDocument/2006/math" xmlns:v="urn:schemas-microsoft-com:vml" xmlns:wp14="http://schemas.microsoft.com/office/word/2010/wordprocessingDrawing" xmlns:wp="http://schemas.openxmlformats.org/drawingml/2006/wordprocessingDrawing" xmlns:w10="urn:schemas-microsoft-com:office:word" xmlns:w="http://schemas.openxmlformats.org/wordprocessingml/2006/main" xmlns:w14="http://schemas.microsoft.com/office/word/2010/wordml" xmlns:w15="http://schemas.microsoft.com/office/word/2012/wordml" xmlns:w16cex="http://schemas.microsoft.com/office/word/2018/wordml/cex" xmlns:w16cid="http://schemas.microsoft.com/office/word/2016/wordml/cid" xmlns:w16="http://schemas.microsoft.com/office/word/2018/wordml" xmlns:w16du="http://schemas.microsoft.com/office/word/2023/wordml/word16du" xmlns:w16sdtdh="http://schemas.microsoft.com/office/word/2020/wordml/sdtdatahash" xmlns:w16sdtfl="http://schemas.microsoft.com/office/word/2024/wordml/sdtformatlock" xmlns:w16se="http://schemas.microsoft.com/office/word/2015/wordml/symex" xmlns:wpg="http://schemas.microsoft.com/office/word/2010/wordprocessingGroup" xmlns:wpi="http://schemas.microsoft.com/office/word/2010/wordprocessingInk" xmlns:wne="http://schemas.microsoft.com/office/word/2006/wordml" xmlns:wps="http://schemas.microsoft.com/office/word/2010/wordprocessingShape" mc:Ignorable="w14 w15 w16se w16cid w16 w16cex w16sdtdh w16sdtfl w16du wp14">
+  <w:footnote w:type="separator" w:id="-1">
+    <w:p>
+      <w:pPr>
+        <w:spacing w:after="0" w:line="240" w:lineRule="auto"/>
+      </w:pPr>
+      <w:r>
+        <w:separator/>
+      </w:r>
+    </w:p>
+  </w:footnote>
+  <w:footnote w:type="continuationSeparator" w:id="0">
+    <w:p>
+      <w:pPr>
+        <w:spacing w:after="0" w:line="240" w:lineRule="auto"/>
+      </w:pPr>
+      <w:r>
+        <w:continuationSeparator/>
+      </w:r>
+    </w:p>
+  </w:footnote>
+</w:footnotes>
+</file>
+
+<file path=word/header1.xml><?xml version="1.0" encoding="utf-8"?>
+<w:hdr xmlns:wpc="http://schemas.microsoft.com/office/word/2010/wordprocessingCanvas" xmlns:cx="http://schemas.microsoft.com/office/drawing/2014/chartex" xmlns:cx1="http://schemas.microsoft.com/office/drawing/2015/9/8/chartex" xmlns:cx2="http://schemas.microsoft.com/office/drawing/2015/10/21/chartex" xmlns:cx3="http://schemas.microsoft.com/office/drawing/2016/5/9/chartex" xmlns:cx4="http://schemas.microsoft.com/office/drawing/2016/5/10/chartex" xmlns:cx5="http://schemas.microsoft.com/office/drawing/2016/5/11/chartex" xmlns:cx6="http://schemas.microsoft.com/office/drawing/2016/5/12/chartex" xmlns:cx7="http://schemas.microsoft.com/office/drawing/2016/5/13/chartex" xmlns:cx8="http://schemas.microsoft.com/office/drawing/2016/5/14/chartex" xmlns:mc="http://schemas.openxmlformats.org/markup-compatibility/2006" xmlns:aink="http://schemas.microsoft.com/office/drawing/2016/ink" xmlns:am3d="http://schemas.microsoft.com/office/drawing/2017/model3d" xmlns:o="urn:schemas-microsoft-com:office:office" xmlns:oel="http://schemas.microsoft.com/office/2019/extlst" xmlns:r="http://schemas.openxmlformats.org/officeDocument/2006/relationships" xmlns:m="http://schemas.openxmlformats.org/officeDocument/2006/math" xmlns:v="urn:schemas-microsoft-com:vml" xmlns:wp14="http://schemas.microsoft.com/office/word/2010/wordprocessingDrawing" xmlns:wp="http://schemas.openxmlformats.org/drawingml/2006/wordprocessingDrawing" xmlns:w10="urn:schemas-microsoft-com:office:word" xmlns:w="http://schemas.openxmlformats.org/wordprocessingml/2006/main" xmlns:w14="http://schemas.microsoft.com/office/word/2010/wordml" xmlns:w15="http://schemas.microsoft.com/office/word/2012/wordml" xmlns:w16cex="http://schemas.microsoft.com/office/word/2018/wordml/cex" xmlns:w16cid="http://schemas.microsoft.com/office/word/2016/wordml/cid" xmlns:w16="http://schemas.microsoft.com/office/word/2018/wordml" xmlns:w16du="http://schemas.microsoft.com/office/word/2023/wordml/word16du" xmlns:w16sdtdh="http://schemas.microsoft.com/office/word/2020/wordml/sdtdatahash" xmlns:w16sdtfl="http://schemas.microsoft.com/office/word/2024/wordml/sdtformatlock" xmlns:w16se="http://schemas.microsoft.com/office/word/2015/wordml/symex" xmlns:wpg="http://schemas.microsoft.com/office/word/2010/wordprocessingGroup" xmlns:wpi="http://schemas.microsoft.com/office/word/2010/wordprocessingInk" xmlns:wne="http://schemas.microsoft.com/office/word/2006/wordml" xmlns:wps="http://schemas.microsoft.com/office/word/2010/wordprocessingShape" mc:Ignorable="w14 w15 w16se w16cid w16 w16cex w16sdtdh w16sdtfl w16du wp14">
+  <w:p>
+    <w:pPr>
+      <w:pStyle w:val="Header"/>
+    </w:pPr>
+  </w:p>
+</w:hdr>
+</file>
+
+<file path=word/header2.xml><?xml version="1.0" encoding="utf-8"?>
+<w:hdr xmlns:wpc="http://schemas.microsoft.com/office/word/2010/wordprocessingCanvas" xmlns:cx="http://schemas.microsoft.com/office/drawing/2014/chartex" xmlns:cx1="http://schemas.microsoft.com/office/drawing/2015/9/8/chartex" xmlns:cx2="http://schemas.microsoft.com/office/drawing/2015/10/21/chartex" xmlns:cx3="http://schemas.microsoft.com/office/drawing/2016/5/9/chartex" xmlns:cx4="http://schemas.microsoft.com/office/drawing/2016/5/10/chartex" xmlns:cx5="http://schemas.microsoft.com/office/drawing/2016/5/11/chartex" xmlns:cx6="http://schemas.microsoft.com/office/drawing/2016/5/12/chartex" xmlns:cx7="http://schemas.microsoft.com/office/drawing/2016/5/13/chartex" xmlns:cx8="http://schemas.microsoft.com/office/drawing/2016/5/14/chartex" xmlns:mc="http://schemas.openxmlformats.org/markup-compatibility/2006" xmlns:aink="http://schemas.microsoft.com/office/drawing/2016/ink" xmlns:am3d="http://schemas.microsoft.com/office/drawing/2017/model3d" xmlns:o="urn:schemas-microsoft-com:office:office" xmlns:oel="http://schemas.microsoft.com/office/2019/extlst" xmlns:r="http://schemas.openxmlformats.org/officeDocument/2006/relationships" xmlns:m="http://schemas.openxmlformats.org/officeDocument/2006/math" xmlns:v="urn:schemas-microsoft-com:vml" xmlns:wp14="http://schemas.microsoft.com/office/word/2010/wordprocessingDrawing" xmlns:wp="http://schemas.openxmlformats.org/drawingml/2006/wordprocessingDrawing" xmlns:w10="urn:schemas-microsoft-com:office:word" xmlns:w="http://schemas.openxmlformats.org/wordprocessingml/2006/main" xmlns:w14="http://schemas.microsoft.com/office/word/2010/wordml" xmlns:w15="http://schemas.microsoft.com/office/word/2012/wordml" xmlns:w16cex="http://schemas.microsoft.com/office/word/2018/wordml/cex" xmlns:w16cid="http://schemas.microsoft.com/office/word/2016/wordml/cid" xmlns:w16="http://schemas.microsoft.com/office/word/2018/wordml" xmlns:w16du="http://schemas.microsoft.com/office/word/2023/wordml/word16du" xmlns:w16sdtdh="http://schemas.microsoft.com/office/word/2020/wordml/sdtdatahash" xmlns:w16sdtfl="http://schemas.microsoft.com/office/word/2024/wordml/sdtformatlock" xmlns:w16se="http://schemas.microsoft.com/office/word/2015/wordml/symex" xmlns:wpg="http://schemas.microsoft.com/office/word/2010/wordprocessingGroup" xmlns:wpi="http://schemas.microsoft.com/office/word/2010/wordprocessingInk" xmlns:wne="http://schemas.microsoft.com/office/word/2006/wordml" xmlns:wps="http://schemas.microsoft.com/office/word/2010/wordprocessingShape" mc:Ignorable="w14 w15 w16se w16cid w16 w16cex w16sdtdh w16sdtfl w16du wp14">
+  <w:p>
+    <w:pPr>
+      <w:pStyle w:val="Header"/>
+    </w:pPr>
+  </w:p>
+</w:hdr>
+</file>
+
+<file path=word/header3.xml><?xml version="1.0" encoding="utf-8"?>
+<w:hdr xmlns:wpc="http://schemas.microsoft.com/office/word/2010/wordprocessingCanvas" xmlns:cx="http://schemas.microsoft.com/office/drawing/2014/chartex" xmlns:cx1="http://schemas.microsoft.com/office/drawing/2015/9/8/chartex" xmlns:cx2="http://schemas.microsoft.com/office/drawing/2015/10/21/chartex" xmlns:cx3="http://schemas.microsoft.com/office/drawing/2016/5/9/chartex" xmlns:cx4="http://schemas.microsoft.com/office/drawing/2016/5/10/chartex" xmlns:cx5="http://schemas.microsoft.com/office/drawing/2016/5/11/chartex" xmlns:cx6="http://schemas.microsoft.com/office/drawing/2016/5/12/chartex" xmlns:cx7="http://schemas.microsoft.com/office/drawing/2016/5/13/chartex" xmlns:cx8="http://schemas.microsoft.com/office/drawing/2016/5/14/chartex" xmlns:mc="http://schemas.openxmlformats.org/markup-compatibility/2006" xmlns:aink="http://schemas.microsoft.com/office/drawing/2016/ink" xmlns:am3d="http://schemas.microsoft.com/office/drawing/2017/model3d" xmlns:o="urn:schemas-microsoft-com:office:office" xmlns:oel="http://schemas.microsoft.com/office/2019/extlst" xmlns:r="http://schemas.openxmlformats.org/officeDocument/2006/relationships" xmlns:m="http://schemas.openxmlformats.org/officeDocument/2006/math" xmlns:v="urn:schemas-microsoft-com:vml" xmlns:wp14="http://schemas.microsoft.com/office/word/2010/wordprocessingDrawing" xmlns:wp="http://schemas.openxmlformats.org/drawingml/2006/wordprocessingDrawing" xmlns:w10="urn:schemas-microsoft-com:office:word" xmlns:w="http://schemas.openxmlformats.org/wordprocessingml/2006/main" xmlns:w14="http://schemas.microsoft.com/office/word/2010/wordml" xmlns:w15="http://schemas.microsoft.com/office/word/2012/wordml" xmlns:w16cex="http://schemas.microsoft.com/office/word/2018/wordml/cex" xmlns:w16cid="http://schemas.microsoft.com/office/word/2016/wordml/cid" xmlns:w16="http://schemas.microsoft.com/office/word/2018/wordml" xmlns:w16du="http://schemas.microsoft.com/office/word/2023/wordml/word16du" xmlns:w16sdtdh="http://schemas.microsoft.com/office/word/2020/wordml/sdtdatahash" xmlns:w16sdtfl="http://schemas.microsoft.com/office/word/2024/wordml/sdtformatlock" xmlns:w16se="http://schemas.microsoft.com/office/word/2015/wordml/symex" xmlns:wpg="http://schemas.microsoft.com/office/word/2010/wordprocessingGroup" xmlns:wpi="http://schemas.microsoft.com/office/word/2010/wordprocessingInk" xmlns:wne="http://schemas.microsoft.com/office/word/2006/wordml" xmlns:wps="http://schemas.microsoft.com/office/word/2010/wordprocessingShape" mc:Ignorable="w14 w15 w16se w16cid w16 w16cex w16sdtdh w16sdtfl w16du wp14">
+  <w:p>
+    <w:pPr>
+      <w:pStyle w:val="Header"/>
+    </w:pPr>
+  </w:p>
+</w:hdr>
 </file>
 
 <file path=word/styles.xml><?xml version="1.0" encoding="utf-8"?>
@@ -1877,6 +2379,50 @@
       </w:tblBorders>
     </w:tblPr>
   </w:style>
+  <w:style w:type="paragraph" w:styleId="Header">
+    <w:name w:val="header"/>
+    <w:basedOn w:val="Normal"/>
+    <w:link w:val="HeaderChar"/>
+    <w:uiPriority w:val="99"/>
+    <w:unhideWhenUsed/>
+    <w:rsid w:val="005D439C"/>
+    <w:pPr>
+      <w:tabs>
+        <w:tab w:val="center" w:pos="4680"/>
+        <w:tab w:val="right" w:pos="9360"/>
+      </w:tabs>
+      <w:spacing w:after="0" w:line="240" w:lineRule="auto"/>
+    </w:pPr>
+  </w:style>
+  <w:style w:type="character" w:customStyle="1" w:styleId="HeaderChar">
+    <w:name w:val="Header Char"/>
+    <w:basedOn w:val="DefaultParagraphFont"/>
+    <w:link w:val="Header"/>
+    <w:uiPriority w:val="99"/>
+    <w:rsid w:val="005D439C"/>
+  </w:style>
+  <w:style w:type="paragraph" w:styleId="Footer">
+    <w:name w:val="footer"/>
+    <w:basedOn w:val="Normal"/>
+    <w:link w:val="FooterChar"/>
+    <w:uiPriority w:val="99"/>
+    <w:unhideWhenUsed/>
+    <w:rsid w:val="005D439C"/>
+    <w:pPr>
+      <w:tabs>
+        <w:tab w:val="center" w:pos="4680"/>
+        <w:tab w:val="right" w:pos="9360"/>
+      </w:tabs>
+      <w:spacing w:after="0" w:line="240" w:lineRule="auto"/>
+    </w:pPr>
+  </w:style>
+  <w:style w:type="character" w:customStyle="1" w:styleId="FooterChar">
+    <w:name w:val="Footer Char"/>
+    <w:basedOn w:val="DefaultParagraphFont"/>
+    <w:link w:val="Footer"/>
+    <w:uiPriority w:val="99"/>
+    <w:rsid w:val="005D439C"/>
+  </w:style>
 </w:styles>
 </file>
 

</xml_diff>

<commit_message>
Implemented April 19 2025 feedback
</commit_message>
<xml_diff>
--- a/docassemble/CivilNoContactOrderRequest/data/templates/cnco_events_addendum.docx
+++ b/docassemble/CivilNoContactOrderRequest/data/templates/cnco_events_addendum.docx
@@ -113,7 +113,21 @@
         <w:rPr>
           <w:rFonts w:ascii="Arial" w:hAnsi="Arial" w:cs="Arial"/>
         </w:rPr>
-        <w:t>trial_court.address.county</w:t>
+        <w:t>trial_</w:t>
+      </w:r>
+      <w:proofErr w:type="gramStart"/>
+      <w:r>
+        <w:rPr>
+          <w:rFonts w:ascii="Arial" w:hAnsi="Arial" w:cs="Arial"/>
+        </w:rPr>
+        <w:t>court.address</w:t>
+      </w:r>
+      <w:proofErr w:type="gramEnd"/>
+      <w:r>
+        <w:rPr>
+          <w:rFonts w:ascii="Arial" w:hAnsi="Arial" w:cs="Arial"/>
+        </w:rPr>
+        <w:t>.county</w:t>
       </w:r>
       <w:proofErr w:type="spellEnd"/>
       <w:r>
@@ -128,6 +142,7 @@
         </w:rPr>
         <w:t xml:space="preserve"> %}</w:t>
       </w:r>
+      <w:proofErr w:type="gramStart"/>
       <w:r>
         <w:rPr>
           <w:rFonts w:ascii="Arial" w:hAnsi="Arial" w:cs="Arial"/>
@@ -138,8 +153,16 @@
         <w:rPr>
           <w:rFonts w:ascii="Arial" w:hAnsi="Arial" w:cs="Arial"/>
         </w:rPr>
-        <w:t>{% else %}</w:t>
-      </w:r>
+        <w:t>{</w:t>
+      </w:r>
+      <w:proofErr w:type="gramEnd"/>
+      <w:r>
+        <w:rPr>
+          <w:rFonts w:ascii="Arial" w:hAnsi="Arial" w:cs="Arial"/>
+        </w:rPr>
+        <w:t>% else %}</w:t>
+      </w:r>
+      <w:proofErr w:type="gramStart"/>
       <w:r>
         <w:rPr>
           <w:rFonts w:ascii="Arial" w:hAnsi="Arial" w:cs="Arial"/>
@@ -150,7 +173,14 @@
         <w:rPr>
           <w:rFonts w:ascii="Arial" w:hAnsi="Arial" w:cs="Arial"/>
         </w:rPr>
-        <w:t>{% endif %}</w:t>
+        <w:t>{</w:t>
+      </w:r>
+      <w:proofErr w:type="gramEnd"/>
+      <w:r>
+        <w:rPr>
+          <w:rFonts w:ascii="Arial" w:hAnsi="Arial" w:cs="Arial"/>
+        </w:rPr>
+        <w:t>% endif %}</w:t>
       </w:r>
       <w:r>
         <w:rPr>
@@ -162,27 +192,69 @@
         <w:rPr>
           <w:rFonts w:ascii="Arial" w:hAnsi="Arial" w:cs="Arial"/>
         </w:rPr>
-        <w:t>, are:</w:t>
-      </w:r>
-      <w:r>
-        <w:rPr>
-          <w:rFonts w:ascii="Arial" w:hAnsi="Arial" w:cs="Arial"/>
-        </w:rPr>
-        <w:t xml:space="preserve">{% if </w:t>
+        <w:t xml:space="preserve">, </w:t>
+      </w:r>
+      <w:proofErr w:type="gramStart"/>
+      <w:r>
+        <w:rPr>
+          <w:rFonts w:ascii="Arial" w:hAnsi="Arial" w:cs="Arial"/>
+        </w:rPr>
+        <w:t>are:</w:t>
+      </w:r>
+      <w:r>
+        <w:rPr>
+          <w:rFonts w:ascii="Arial" w:hAnsi="Arial" w:cs="Arial"/>
+        </w:rPr>
+        <w:t>{</w:t>
+      </w:r>
+      <w:proofErr w:type="gramEnd"/>
+      <w:r>
+        <w:rPr>
+          <w:rFonts w:ascii="Arial" w:hAnsi="Arial" w:cs="Arial"/>
+        </w:rPr>
+        <w:t xml:space="preserve">% if </w:t>
       </w:r>
       <w:proofErr w:type="spellStart"/>
       <w:r>
         <w:rPr>
           <w:rFonts w:ascii="Arial" w:hAnsi="Arial" w:cs="Arial"/>
         </w:rPr>
-        <w:t>trial_court.address.county</w:t>
+        <w:t>trial_</w:t>
+      </w:r>
+      <w:proofErr w:type="gramStart"/>
+      <w:r>
+        <w:rPr>
+          <w:rFonts w:ascii="Arial" w:hAnsi="Arial" w:cs="Arial"/>
+        </w:rPr>
+        <w:t>court.address</w:t>
+      </w:r>
+      <w:proofErr w:type="gramEnd"/>
+      <w:r>
+        <w:rPr>
+          <w:rFonts w:ascii="Arial" w:hAnsi="Arial" w:cs="Arial"/>
+        </w:rPr>
+        <w:t>.</w:t>
+      </w:r>
+      <w:proofErr w:type="gramStart"/>
+      <w:r>
+        <w:rPr>
+          <w:rFonts w:ascii="Arial" w:hAnsi="Arial" w:cs="Arial"/>
+        </w:rPr>
+        <w:t>county</w:t>
       </w:r>
       <w:proofErr w:type="spellEnd"/>
       <w:r>
         <w:rPr>
           <w:rFonts w:ascii="Arial" w:hAnsi="Arial" w:cs="Arial"/>
         </w:rPr>
-        <w:t xml:space="preserve"> != “Cook” %}</w:t>
+        <w:t xml:space="preserve"> !</w:t>
+      </w:r>
+      <w:proofErr w:type="gramEnd"/>
+      <w:r>
+        <w:rPr>
+          <w:rFonts w:ascii="Arial" w:hAnsi="Arial" w:cs="Arial"/>
+        </w:rPr>
+        <w:t>= “Cook” %}</w:t>
       </w:r>
     </w:p>
     <w:tbl>
@@ -313,28 +385,58 @@
         <w:rPr>
           <w:rFonts w:ascii="Arial" w:hAnsi="Arial" w:cs="Arial"/>
         </w:rPr>
-        <w:t xml:space="preserve"> %}</w:t>
-      </w:r>
-      <w:r>
-        <w:rPr>
-          <w:rFonts w:ascii="Arial" w:hAnsi="Arial" w:cs="Arial"/>
-        </w:rPr>
-        <w:t xml:space="preserve">{% if </w:t>
+        <w:t xml:space="preserve"> </w:t>
+      </w:r>
+      <w:proofErr w:type="gramStart"/>
+      <w:r>
+        <w:rPr>
+          <w:rFonts w:ascii="Arial" w:hAnsi="Arial" w:cs="Arial"/>
+        </w:rPr>
+        <w:t>%}</w:t>
+      </w:r>
+      <w:r>
+        <w:rPr>
+          <w:rFonts w:ascii="Arial" w:hAnsi="Arial" w:cs="Arial"/>
+        </w:rPr>
+        <w:t>{</w:t>
+      </w:r>
+      <w:proofErr w:type="gramEnd"/>
+      <w:r>
+        <w:rPr>
+          <w:rFonts w:ascii="Arial" w:hAnsi="Arial" w:cs="Arial"/>
+        </w:rPr>
+        <w:t xml:space="preserve">% if </w:t>
       </w:r>
       <w:proofErr w:type="spellStart"/>
-      <w:r>
-        <w:rPr>
-          <w:rFonts w:ascii="Arial" w:hAnsi="Arial" w:cs="Arial"/>
-        </w:rPr>
-        <w:t>event.include_in_addendum</w:t>
+      <w:proofErr w:type="gramStart"/>
+      <w:r>
+        <w:rPr>
+          <w:rFonts w:ascii="Arial" w:hAnsi="Arial" w:cs="Arial"/>
+        </w:rPr>
+        <w:t>event.include</w:t>
+      </w:r>
+      <w:proofErr w:type="gramEnd"/>
+      <w:r>
+        <w:rPr>
+          <w:rFonts w:ascii="Arial" w:hAnsi="Arial" w:cs="Arial"/>
+        </w:rPr>
+        <w:t>_in_addendum</w:t>
       </w:r>
       <w:proofErr w:type="spellEnd"/>
       <w:r>
         <w:rPr>
           <w:rFonts w:ascii="Arial" w:hAnsi="Arial" w:cs="Arial"/>
         </w:rPr>
-        <w:t xml:space="preserve"> == True %}</w:t>
-      </w:r>
+        <w:t xml:space="preserve"> == </w:t>
+      </w:r>
+      <w:proofErr w:type="gramStart"/>
+      <w:r>
+        <w:rPr>
+          <w:rFonts w:ascii="Arial" w:hAnsi="Arial" w:cs="Arial"/>
+        </w:rPr>
+        <w:t>True %}</w:t>
+      </w:r>
+      <w:proofErr w:type="gramEnd"/>
     </w:p>
     <w:tbl>
       <w:tblPr>
@@ -373,6 +475,7 @@
               <w:t xml:space="preserve">{% if </w:t>
             </w:r>
             <w:proofErr w:type="spellStart"/>
+            <w:proofErr w:type="gramStart"/>
             <w:r>
               <w:rPr>
                 <w:rFonts w:ascii="Arial" w:hAnsi="Arial" w:cs="Arial"/>
@@ -412,7 +515,16 @@
                 <w:sz w:val="22"/>
                 <w:szCs w:val="22"/>
               </w:rPr>
-              <w:t xml:space="preserve">= </w:t>
+              <w:t>=</w:t>
+            </w:r>
+            <w:proofErr w:type="gramEnd"/>
+            <w:r>
+              <w:rPr>
+                <w:rFonts w:ascii="Arial" w:hAnsi="Arial" w:cs="Arial"/>
+                <w:sz w:val="22"/>
+                <w:szCs w:val="22"/>
+              </w:rPr>
+              <w:t xml:space="preserve"> </w:t>
             </w:r>
             <w:r>
               <w:rPr>
@@ -428,7 +540,61 @@
                 <w:sz w:val="22"/>
                 <w:szCs w:val="22"/>
               </w:rPr>
-              <w:t xml:space="preserve"> %}</w:t>
+              <w:t xml:space="preserve"> </w:t>
+            </w:r>
+            <w:proofErr w:type="gramStart"/>
+            <w:r>
+              <w:rPr>
+                <w:rFonts w:ascii="Arial" w:hAnsi="Arial" w:cs="Arial"/>
+                <w:sz w:val="22"/>
+                <w:szCs w:val="22"/>
+              </w:rPr>
+              <w:t>%}</w:t>
+            </w:r>
+            <w:r>
+              <w:rPr>
+                <w:rFonts w:ascii="Arial" w:hAnsi="Arial" w:cs="Arial"/>
+                <w:sz w:val="22"/>
+                <w:szCs w:val="22"/>
+              </w:rPr>
+              <w:t>{</w:t>
+            </w:r>
+            <w:proofErr w:type="gramEnd"/>
+            <w:r>
+              <w:rPr>
+                <w:rFonts w:ascii="Arial" w:hAnsi="Arial" w:cs="Arial"/>
+                <w:sz w:val="22"/>
+                <w:szCs w:val="22"/>
+              </w:rPr>
+              <w:t>{</w:t>
+            </w:r>
+            <w:proofErr w:type="spellStart"/>
+            <w:proofErr w:type="gramStart"/>
+            <w:r>
+              <w:rPr>
+                <w:rFonts w:ascii="Arial" w:hAnsi="Arial" w:cs="Arial"/>
+                <w:sz w:val="22"/>
+                <w:szCs w:val="22"/>
+              </w:rPr>
+              <w:t>event</w:t>
+            </w:r>
+            <w:r>
+              <w:rPr>
+                <w:rFonts w:ascii="Arial" w:hAnsi="Arial" w:cs="Arial"/>
+                <w:sz w:val="22"/>
+                <w:szCs w:val="22"/>
+              </w:rPr>
+              <w:t>.time</w:t>
+            </w:r>
+            <w:proofErr w:type="spellEnd"/>
+            <w:proofErr w:type="gramEnd"/>
+            <w:r>
+              <w:rPr>
+                <w:rFonts w:ascii="Arial" w:hAnsi="Arial" w:cs="Arial"/>
+                <w:sz w:val="22"/>
+                <w:szCs w:val="22"/>
+              </w:rPr>
+              <w:t xml:space="preserve">}}, </w:t>
             </w:r>
             <w:r>
               <w:rPr>
@@ -453,24 +619,60 @@
                 <w:sz w:val="22"/>
                 <w:szCs w:val="22"/>
               </w:rPr>
-              <w:t>.time</w:t>
+              <w:t>.name.</w:t>
+            </w:r>
+            <w:r>
+              <w:rPr>
+                <w:rFonts w:ascii="Arial" w:hAnsi="Arial" w:cs="Arial"/>
+                <w:sz w:val="22"/>
+                <w:szCs w:val="22"/>
+              </w:rPr>
+              <w:t>text</w:t>
             </w:r>
             <w:proofErr w:type="spellEnd"/>
-            <w:r>
-              <w:rPr>
-                <w:rFonts w:ascii="Arial" w:hAnsi="Arial" w:cs="Arial"/>
-                <w:sz w:val="22"/>
-                <w:szCs w:val="22"/>
-              </w:rPr>
-              <w:t xml:space="preserve">}}, </w:t>
-            </w:r>
-            <w:r>
-              <w:rPr>
-                <w:rFonts w:ascii="Arial" w:hAnsi="Arial" w:cs="Arial"/>
-                <w:sz w:val="22"/>
-                <w:szCs w:val="22"/>
-              </w:rPr>
-              <w:t>{{</w:t>
+            <w:proofErr w:type="gramStart"/>
+            <w:r>
+              <w:rPr>
+                <w:rFonts w:ascii="Arial" w:hAnsi="Arial" w:cs="Arial"/>
+                <w:sz w:val="22"/>
+                <w:szCs w:val="22"/>
+              </w:rPr>
+              <w:t>}}</w:t>
+            </w:r>
+            <w:r>
+              <w:rPr>
+                <w:rFonts w:ascii="Arial" w:hAnsi="Arial" w:cs="Arial"/>
+                <w:sz w:val="22"/>
+                <w:szCs w:val="22"/>
+              </w:rPr>
+              <w:t>{</w:t>
+            </w:r>
+            <w:proofErr w:type="gramEnd"/>
+            <w:r>
+              <w:rPr>
+                <w:rFonts w:ascii="Arial" w:hAnsi="Arial" w:cs="Arial"/>
+                <w:sz w:val="22"/>
+                <w:szCs w:val="22"/>
+              </w:rPr>
+              <w:t xml:space="preserve">% else </w:t>
+            </w:r>
+            <w:proofErr w:type="gramStart"/>
+            <w:r>
+              <w:rPr>
+                <w:rFonts w:ascii="Arial" w:hAnsi="Arial" w:cs="Arial"/>
+                <w:sz w:val="22"/>
+                <w:szCs w:val="22"/>
+              </w:rPr>
+              <w:t>%}{</w:t>
+            </w:r>
+            <w:proofErr w:type="gramEnd"/>
+            <w:r>
+              <w:rPr>
+                <w:rFonts w:ascii="Arial" w:hAnsi="Arial" w:cs="Arial"/>
+                <w:sz w:val="22"/>
+                <w:szCs w:val="22"/>
+              </w:rPr>
+              <w:t>{</w:t>
             </w:r>
             <w:proofErr w:type="spellStart"/>
             <w:r>
@@ -479,58 +681,26 @@
                 <w:sz w:val="22"/>
                 <w:szCs w:val="22"/>
               </w:rPr>
-              <w:t>event</w:t>
-            </w:r>
-            <w:r>
-              <w:rPr>
-                <w:rFonts w:ascii="Arial" w:hAnsi="Arial" w:cs="Arial"/>
-                <w:sz w:val="22"/>
-                <w:szCs w:val="22"/>
-              </w:rPr>
-              <w:t>.name.</w:t>
-            </w:r>
-            <w:r>
-              <w:rPr>
-                <w:rFonts w:ascii="Arial" w:hAnsi="Arial" w:cs="Arial"/>
-                <w:sz w:val="22"/>
-                <w:szCs w:val="22"/>
-              </w:rPr>
-              <w:t>text</w:t>
+              <w:t>event.name.text</w:t>
             </w:r>
             <w:proofErr w:type="spellEnd"/>
-            <w:r>
-              <w:rPr>
-                <w:rFonts w:ascii="Arial" w:hAnsi="Arial" w:cs="Arial"/>
-                <w:sz w:val="22"/>
-                <w:szCs w:val="22"/>
-              </w:rPr>
-              <w:t>}}</w:t>
-            </w:r>
-            <w:r>
-              <w:rPr>
-                <w:rFonts w:ascii="Arial" w:hAnsi="Arial" w:cs="Arial"/>
-                <w:sz w:val="22"/>
-                <w:szCs w:val="22"/>
-              </w:rPr>
-              <w:t>{% else %}{{</w:t>
-            </w:r>
-            <w:proofErr w:type="spellStart"/>
-            <w:r>
-              <w:rPr>
-                <w:rFonts w:ascii="Arial" w:hAnsi="Arial" w:cs="Arial"/>
-                <w:sz w:val="22"/>
-                <w:szCs w:val="22"/>
-              </w:rPr>
-              <w:t>event.name.text</w:t>
-            </w:r>
-            <w:proofErr w:type="spellEnd"/>
-            <w:r>
-              <w:rPr>
-                <w:rFonts w:ascii="Arial" w:hAnsi="Arial" w:cs="Arial"/>
-                <w:sz w:val="22"/>
-                <w:szCs w:val="22"/>
-              </w:rPr>
-              <w:t>}}{% endif %}</w:t>
+            <w:proofErr w:type="gramStart"/>
+            <w:r>
+              <w:rPr>
+                <w:rFonts w:ascii="Arial" w:hAnsi="Arial" w:cs="Arial"/>
+                <w:sz w:val="22"/>
+                <w:szCs w:val="22"/>
+              </w:rPr>
+              <w:t>}}{</w:t>
+            </w:r>
+            <w:proofErr w:type="gramEnd"/>
+            <w:r>
+              <w:rPr>
+                <w:rFonts w:ascii="Arial" w:hAnsi="Arial" w:cs="Arial"/>
+                <w:sz w:val="22"/>
+                <w:szCs w:val="22"/>
+              </w:rPr>
+              <w:t>% endif %}</w:t>
             </w:r>
           </w:p>
         </w:tc>
@@ -555,6 +725,7 @@
               <w:t>{{</w:t>
             </w:r>
             <w:proofErr w:type="spellStart"/>
+            <w:proofErr w:type="gramStart"/>
             <w:r>
               <w:rPr>
                 <w:rFonts w:ascii="Arial" w:hAnsi="Arial" w:cs="Arial"/>
@@ -564,6 +735,7 @@
               <w:t>event.place</w:t>
             </w:r>
             <w:proofErr w:type="spellEnd"/>
+            <w:proofErr w:type="gramEnd"/>
             <w:r>
               <w:rPr>
                 <w:rFonts w:ascii="Arial" w:hAnsi="Arial" w:cs="Arial"/>
@@ -595,6 +767,7 @@
               <w:t>{{</w:t>
             </w:r>
             <w:proofErr w:type="spellStart"/>
+            <w:proofErr w:type="gramStart"/>
             <w:r>
               <w:rPr>
                 <w:rFonts w:ascii="Arial" w:hAnsi="Arial" w:cs="Arial"/>
@@ -604,6 +777,7 @@
               <w:t>event.description</w:t>
             </w:r>
             <w:proofErr w:type="spellEnd"/>
+            <w:proofErr w:type="gramEnd"/>
             <w:r>
               <w:rPr>
                 <w:rFonts w:ascii="Arial" w:hAnsi="Arial" w:cs="Arial"/>
@@ -627,13 +801,27 @@
         <w:rPr>
           <w:rFonts w:ascii="Arial" w:hAnsi="Arial" w:cs="Arial"/>
         </w:rPr>
-        <w:t>{% endif %}</w:t>
-      </w:r>
-      <w:r>
-        <w:rPr>
-          <w:rFonts w:ascii="Arial" w:hAnsi="Arial" w:cs="Arial"/>
-        </w:rPr>
-        <w:t xml:space="preserve">{% </w:t>
+        <w:t xml:space="preserve">{% endif </w:t>
+      </w:r>
+      <w:proofErr w:type="gramStart"/>
+      <w:r>
+        <w:rPr>
+          <w:rFonts w:ascii="Arial" w:hAnsi="Arial" w:cs="Arial"/>
+        </w:rPr>
+        <w:t>%}</w:t>
+      </w:r>
+      <w:r>
+        <w:rPr>
+          <w:rFonts w:ascii="Arial" w:hAnsi="Arial" w:cs="Arial"/>
+        </w:rPr>
+        <w:t>{</w:t>
+      </w:r>
+      <w:proofErr w:type="gramEnd"/>
+      <w:r>
+        <w:rPr>
+          <w:rFonts w:ascii="Arial" w:hAnsi="Arial" w:cs="Arial"/>
+        </w:rPr>
+        <w:t xml:space="preserve">% </w:t>
       </w:r>
       <w:proofErr w:type="spellStart"/>
       <w:r>
@@ -647,14 +835,36 @@
         <w:rPr>
           <w:rFonts w:ascii="Arial" w:hAnsi="Arial" w:cs="Arial"/>
         </w:rPr>
-        <w:t xml:space="preserve"> %}</w:t>
-      </w:r>
-      <w:r>
-        <w:rPr>
-          <w:rFonts w:ascii="Arial" w:hAnsi="Arial" w:cs="Arial"/>
-        </w:rPr>
-        <w:t>{% else %}</w:t>
-      </w:r>
+        <w:t xml:space="preserve"> </w:t>
+      </w:r>
+      <w:proofErr w:type="gramStart"/>
+      <w:r>
+        <w:rPr>
+          <w:rFonts w:ascii="Arial" w:hAnsi="Arial" w:cs="Arial"/>
+        </w:rPr>
+        <w:t>%}</w:t>
+      </w:r>
+      <w:r>
+        <w:rPr>
+          <w:rFonts w:ascii="Arial" w:hAnsi="Arial" w:cs="Arial"/>
+        </w:rPr>
+        <w:t>{</w:t>
+      </w:r>
+      <w:proofErr w:type="gramEnd"/>
+      <w:r>
+        <w:rPr>
+          <w:rFonts w:ascii="Arial" w:hAnsi="Arial" w:cs="Arial"/>
+        </w:rPr>
+        <w:t xml:space="preserve">% </w:t>
+      </w:r>
+      <w:proofErr w:type="gramStart"/>
+      <w:r>
+        <w:rPr>
+          <w:rFonts w:ascii="Arial" w:hAnsi="Arial" w:cs="Arial"/>
+        </w:rPr>
+        <w:t>else %}</w:t>
+      </w:r>
+      <w:proofErr w:type="gramEnd"/>
     </w:p>
     <w:tbl>
       <w:tblPr>
@@ -819,28 +1029,58 @@
         <w:rPr>
           <w:rFonts w:ascii="Arial" w:hAnsi="Arial" w:cs="Arial"/>
         </w:rPr>
-        <w:t xml:space="preserve"> %}</w:t>
-      </w:r>
-      <w:r>
-        <w:rPr>
-          <w:rFonts w:ascii="Arial" w:hAnsi="Arial" w:cs="Arial"/>
-        </w:rPr>
-        <w:t xml:space="preserve">{% if </w:t>
+        <w:t xml:space="preserve"> </w:t>
+      </w:r>
+      <w:proofErr w:type="gramStart"/>
+      <w:r>
+        <w:rPr>
+          <w:rFonts w:ascii="Arial" w:hAnsi="Arial" w:cs="Arial"/>
+        </w:rPr>
+        <w:t>%}</w:t>
+      </w:r>
+      <w:r>
+        <w:rPr>
+          <w:rFonts w:ascii="Arial" w:hAnsi="Arial" w:cs="Arial"/>
+        </w:rPr>
+        <w:t>{</w:t>
+      </w:r>
+      <w:proofErr w:type="gramEnd"/>
+      <w:r>
+        <w:rPr>
+          <w:rFonts w:ascii="Arial" w:hAnsi="Arial" w:cs="Arial"/>
+        </w:rPr>
+        <w:t xml:space="preserve">% if </w:t>
       </w:r>
       <w:proofErr w:type="spellStart"/>
-      <w:r>
-        <w:rPr>
-          <w:rFonts w:ascii="Arial" w:hAnsi="Arial" w:cs="Arial"/>
-        </w:rPr>
-        <w:t>event.include_in_addendum</w:t>
+      <w:proofErr w:type="gramStart"/>
+      <w:r>
+        <w:rPr>
+          <w:rFonts w:ascii="Arial" w:hAnsi="Arial" w:cs="Arial"/>
+        </w:rPr>
+        <w:t>event.include</w:t>
+      </w:r>
+      <w:proofErr w:type="gramEnd"/>
+      <w:r>
+        <w:rPr>
+          <w:rFonts w:ascii="Arial" w:hAnsi="Arial" w:cs="Arial"/>
+        </w:rPr>
+        <w:t>_in_addendum</w:t>
       </w:r>
       <w:proofErr w:type="spellEnd"/>
       <w:r>
         <w:rPr>
           <w:rFonts w:ascii="Arial" w:hAnsi="Arial" w:cs="Arial"/>
         </w:rPr>
-        <w:t xml:space="preserve"> == True %}</w:t>
-      </w:r>
+        <w:t xml:space="preserve"> == </w:t>
+      </w:r>
+      <w:proofErr w:type="gramStart"/>
+      <w:r>
+        <w:rPr>
+          <w:rFonts w:ascii="Arial" w:hAnsi="Arial" w:cs="Arial"/>
+        </w:rPr>
+        <w:t>True %}</w:t>
+      </w:r>
+      <w:proofErr w:type="gramEnd"/>
     </w:p>
     <w:tbl>
       <w:tblPr>
@@ -880,6 +1120,7 @@
               <w:t xml:space="preserve">{% if </w:t>
             </w:r>
             <w:proofErr w:type="spellStart"/>
+            <w:proofErr w:type="gramStart"/>
             <w:r>
               <w:rPr>
                 <w:rFonts w:ascii="Arial" w:hAnsi="Arial" w:cs="Arial"/>
@@ -903,9 +1144,37 @@
                 <w:sz w:val="22"/>
                 <w:szCs w:val="22"/>
               </w:rPr>
-              <w:t xml:space="preserve"> != “” %}{{</w:t>
+              <w:t xml:space="preserve"> !=</w:t>
+            </w:r>
+            <w:proofErr w:type="gramEnd"/>
+            <w:r>
+              <w:rPr>
+                <w:rFonts w:ascii="Arial" w:hAnsi="Arial" w:cs="Arial"/>
+                <w:sz w:val="22"/>
+                <w:szCs w:val="22"/>
+              </w:rPr>
+              <w:t xml:space="preserve"> “” </w:t>
+            </w:r>
+            <w:proofErr w:type="gramStart"/>
+            <w:r>
+              <w:rPr>
+                <w:rFonts w:ascii="Arial" w:hAnsi="Arial" w:cs="Arial"/>
+                <w:sz w:val="22"/>
+                <w:szCs w:val="22"/>
+              </w:rPr>
+              <w:t>%}{</w:t>
+            </w:r>
+            <w:proofErr w:type="gramEnd"/>
+            <w:r>
+              <w:rPr>
+                <w:rFonts w:ascii="Arial" w:hAnsi="Arial" w:cs="Arial"/>
+                <w:sz w:val="22"/>
+                <w:szCs w:val="22"/>
+              </w:rPr>
+              <w:t>{</w:t>
             </w:r>
             <w:proofErr w:type="spellStart"/>
+            <w:proofErr w:type="gramStart"/>
             <w:r>
               <w:rPr>
                 <w:rFonts w:ascii="Arial" w:hAnsi="Arial" w:cs="Arial"/>
@@ -923,6 +1192,7 @@
               <w:t>.time</w:t>
             </w:r>
             <w:proofErr w:type="spellEnd"/>
+            <w:proofErr w:type="gramEnd"/>
             <w:r>
               <w:rPr>
                 <w:rFonts w:ascii="Arial" w:hAnsi="Arial" w:cs="Arial"/>
@@ -965,6 +1235,7 @@
               <w:t>text</w:t>
             </w:r>
             <w:proofErr w:type="spellEnd"/>
+            <w:proofErr w:type="gramStart"/>
             <w:r>
               <w:rPr>
                 <w:rFonts w:ascii="Arial" w:hAnsi="Arial" w:cs="Arial"/>
@@ -979,7 +1250,34 @@
                 <w:sz w:val="22"/>
                 <w:szCs w:val="22"/>
               </w:rPr>
-              <w:t>{% else %}{{</w:t>
+              <w:t>{</w:t>
+            </w:r>
+            <w:proofErr w:type="gramEnd"/>
+            <w:r>
+              <w:rPr>
+                <w:rFonts w:ascii="Arial" w:hAnsi="Arial" w:cs="Arial"/>
+                <w:sz w:val="22"/>
+                <w:szCs w:val="22"/>
+              </w:rPr>
+              <w:t xml:space="preserve">% else </w:t>
+            </w:r>
+            <w:proofErr w:type="gramStart"/>
+            <w:r>
+              <w:rPr>
+                <w:rFonts w:ascii="Arial" w:hAnsi="Arial" w:cs="Arial"/>
+                <w:sz w:val="22"/>
+                <w:szCs w:val="22"/>
+              </w:rPr>
+              <w:t>%}{</w:t>
+            </w:r>
+            <w:proofErr w:type="gramEnd"/>
+            <w:r>
+              <w:rPr>
+                <w:rFonts w:ascii="Arial" w:hAnsi="Arial" w:cs="Arial"/>
+                <w:sz w:val="22"/>
+                <w:szCs w:val="22"/>
+              </w:rPr>
+              <w:t>{</w:t>
             </w:r>
             <w:proofErr w:type="spellStart"/>
             <w:r>
@@ -991,13 +1289,23 @@
               <w:t>event.name.text</w:t>
             </w:r>
             <w:proofErr w:type="spellEnd"/>
-            <w:r>
-              <w:rPr>
-                <w:rFonts w:ascii="Arial" w:hAnsi="Arial" w:cs="Arial"/>
-                <w:sz w:val="22"/>
-                <w:szCs w:val="22"/>
-              </w:rPr>
-              <w:t>}}{% endif %}</w:t>
+            <w:proofErr w:type="gramStart"/>
+            <w:r>
+              <w:rPr>
+                <w:rFonts w:ascii="Arial" w:hAnsi="Arial" w:cs="Arial"/>
+                <w:sz w:val="22"/>
+                <w:szCs w:val="22"/>
+              </w:rPr>
+              <w:t>}}{</w:t>
+            </w:r>
+            <w:proofErr w:type="gramEnd"/>
+            <w:r>
+              <w:rPr>
+                <w:rFonts w:ascii="Arial" w:hAnsi="Arial" w:cs="Arial"/>
+                <w:sz w:val="22"/>
+                <w:szCs w:val="22"/>
+              </w:rPr>
+              <w:t>% endif %}</w:t>
             </w:r>
           </w:p>
         </w:tc>
@@ -1022,6 +1330,7 @@
               <w:t>{{</w:t>
             </w:r>
             <w:proofErr w:type="spellStart"/>
+            <w:proofErr w:type="gramStart"/>
             <w:r>
               <w:rPr>
                 <w:rFonts w:ascii="Arial" w:hAnsi="Arial" w:cs="Arial"/>
@@ -1031,6 +1340,7 @@
               <w:t>event.place</w:t>
             </w:r>
             <w:proofErr w:type="spellEnd"/>
+            <w:proofErr w:type="gramEnd"/>
             <w:r>
               <w:rPr>
                 <w:rFonts w:ascii="Arial" w:hAnsi="Arial" w:cs="Arial"/>
@@ -1062,6 +1372,7 @@
               <w:t>{{</w:t>
             </w:r>
             <w:proofErr w:type="spellStart"/>
+            <w:proofErr w:type="gramStart"/>
             <w:r>
               <w:rPr>
                 <w:rFonts w:ascii="Arial" w:hAnsi="Arial" w:cs="Arial"/>
@@ -1071,6 +1382,7 @@
               <w:t>event.description</w:t>
             </w:r>
             <w:proofErr w:type="spellEnd"/>
+            <w:proofErr w:type="gramEnd"/>
             <w:r>
               <w:rPr>
                 <w:rFonts w:ascii="Arial" w:hAnsi="Arial" w:cs="Arial"/>
@@ -1102,13 +1414,23 @@
               <w:t xml:space="preserve">{% if </w:t>
             </w:r>
             <w:proofErr w:type="spellStart"/>
-            <w:r>
-              <w:rPr>
-                <w:rFonts w:ascii="Arial" w:hAnsi="Arial" w:cs="Arial"/>
-                <w:sz w:val="22"/>
-                <w:szCs w:val="22"/>
-              </w:rPr>
-              <w:t>event.police_check</w:t>
+            <w:proofErr w:type="gramStart"/>
+            <w:r>
+              <w:rPr>
+                <w:rFonts w:ascii="Arial" w:hAnsi="Arial" w:cs="Arial"/>
+                <w:sz w:val="22"/>
+                <w:szCs w:val="22"/>
+              </w:rPr>
+              <w:t>event.police</w:t>
+            </w:r>
+            <w:proofErr w:type="gramEnd"/>
+            <w:r>
+              <w:rPr>
+                <w:rFonts w:ascii="Arial" w:hAnsi="Arial" w:cs="Arial"/>
+                <w:sz w:val="22"/>
+                <w:szCs w:val="22"/>
+              </w:rPr>
+              <w:t>_check</w:t>
             </w:r>
             <w:proofErr w:type="spellEnd"/>
             <w:r>
@@ -1117,26 +1439,55 @@
                 <w:sz w:val="22"/>
                 <w:szCs w:val="22"/>
               </w:rPr>
-              <w:t xml:space="preserve"> %}</w:t>
-            </w:r>
-            <w:r>
-              <w:rPr>
-                <w:rFonts w:ascii="Arial" w:hAnsi="Arial" w:cs="Arial"/>
-                <w:sz w:val="22"/>
-                <w:szCs w:val="22"/>
-              </w:rPr>
-              <w:t>{{</w:t>
+              <w:t xml:space="preserve"> </w:t>
+            </w:r>
+            <w:proofErr w:type="gramStart"/>
+            <w:r>
+              <w:rPr>
+                <w:rFonts w:ascii="Arial" w:hAnsi="Arial" w:cs="Arial"/>
+                <w:sz w:val="22"/>
+                <w:szCs w:val="22"/>
+              </w:rPr>
+              <w:t>%}</w:t>
+            </w:r>
+            <w:r>
+              <w:rPr>
+                <w:rFonts w:ascii="Arial" w:hAnsi="Arial" w:cs="Arial"/>
+                <w:sz w:val="22"/>
+                <w:szCs w:val="22"/>
+              </w:rPr>
+              <w:t>{</w:t>
+            </w:r>
+            <w:proofErr w:type="gramEnd"/>
+            <w:r>
+              <w:rPr>
+                <w:rFonts w:ascii="Arial" w:hAnsi="Arial" w:cs="Arial"/>
+                <w:sz w:val="22"/>
+                <w:szCs w:val="22"/>
+              </w:rPr>
+              <w:t>{</w:t>
             </w:r>
             <w:proofErr w:type="spellStart"/>
-            <w:r>
-              <w:rPr>
-                <w:rFonts w:ascii="Arial" w:hAnsi="Arial" w:cs="Arial"/>
-                <w:sz w:val="22"/>
-                <w:szCs w:val="22"/>
-              </w:rPr>
-              <w:t>event.police_number</w:t>
+            <w:proofErr w:type="gramStart"/>
+            <w:r>
+              <w:rPr>
+                <w:rFonts w:ascii="Arial" w:hAnsi="Arial" w:cs="Arial"/>
+                <w:sz w:val="22"/>
+                <w:szCs w:val="22"/>
+              </w:rPr>
+              <w:t>event.police</w:t>
+            </w:r>
+            <w:proofErr w:type="gramEnd"/>
+            <w:r>
+              <w:rPr>
+                <w:rFonts w:ascii="Arial" w:hAnsi="Arial" w:cs="Arial"/>
+                <w:sz w:val="22"/>
+                <w:szCs w:val="22"/>
+              </w:rPr>
+              <w:t>_number</w:t>
             </w:r>
             <w:proofErr w:type="spellEnd"/>
+            <w:proofErr w:type="gramStart"/>
             <w:r>
               <w:rPr>
                 <w:rFonts w:ascii="Arial" w:hAnsi="Arial" w:cs="Arial"/>
@@ -1151,24 +1502,52 @@
                 <w:sz w:val="22"/>
                 <w:szCs w:val="22"/>
               </w:rPr>
-              <w:t>{% endif %}</w:t>
+              <w:t>{</w:t>
+            </w:r>
+            <w:proofErr w:type="gramEnd"/>
+            <w:r>
+              <w:rPr>
+                <w:rFonts w:ascii="Arial" w:hAnsi="Arial" w:cs="Arial"/>
+                <w:sz w:val="22"/>
+                <w:szCs w:val="22"/>
+              </w:rPr>
+              <w:t>% endif %}</w:t>
             </w:r>
           </w:p>
         </w:tc>
       </w:tr>
     </w:tbl>
     <w:p>
-      <w:r>
-        <w:rPr>
-          <w:rFonts w:ascii="Arial" w:hAnsi="Arial" w:cs="Arial"/>
-        </w:rPr>
-        <w:t>{% endif %}</w:t>
-      </w:r>
-      <w:r>
-        <w:rPr>
-          <w:rFonts w:ascii="Arial" w:hAnsi="Arial" w:cs="Arial"/>
-        </w:rPr>
-        <w:t xml:space="preserve">{% </w:t>
+      <w:pPr>
+        <w:rPr>
+          <w:rFonts w:ascii="Arial" w:hAnsi="Arial" w:cs="Arial"/>
+        </w:rPr>
+      </w:pPr>
+      <w:r>
+        <w:rPr>
+          <w:rFonts w:ascii="Arial" w:hAnsi="Arial" w:cs="Arial"/>
+        </w:rPr>
+        <w:t xml:space="preserve">{% endif </w:t>
+      </w:r>
+      <w:proofErr w:type="gramStart"/>
+      <w:r>
+        <w:rPr>
+          <w:rFonts w:ascii="Arial" w:hAnsi="Arial" w:cs="Arial"/>
+        </w:rPr>
+        <w:t>%}</w:t>
+      </w:r>
+      <w:r>
+        <w:rPr>
+          <w:rFonts w:ascii="Arial" w:hAnsi="Arial" w:cs="Arial"/>
+        </w:rPr>
+        <w:t>{</w:t>
+      </w:r>
+      <w:proofErr w:type="gramEnd"/>
+      <w:r>
+        <w:rPr>
+          <w:rFonts w:ascii="Arial" w:hAnsi="Arial" w:cs="Arial"/>
+        </w:rPr>
+        <w:t xml:space="preserve">% </w:t>
       </w:r>
       <w:proofErr w:type="spellStart"/>
       <w:r>
@@ -1182,14 +1561,50 @@
         <w:rPr>
           <w:rFonts w:ascii="Arial" w:hAnsi="Arial" w:cs="Arial"/>
         </w:rPr>
-        <w:t xml:space="preserve"> %}</w:t>
-      </w:r>
-      <w:r>
-        <w:rPr>
-          <w:rFonts w:ascii="Arial" w:hAnsi="Arial" w:cs="Arial"/>
-        </w:rPr>
-        <w:t>{% endif %}</w:t>
-      </w:r>
+        <w:t xml:space="preserve"> </w:t>
+      </w:r>
+      <w:proofErr w:type="gramStart"/>
+      <w:r>
+        <w:rPr>
+          <w:rFonts w:ascii="Arial" w:hAnsi="Arial" w:cs="Arial"/>
+        </w:rPr>
+        <w:t>%}</w:t>
+      </w:r>
+      <w:r>
+        <w:rPr>
+          <w:rFonts w:ascii="Arial" w:hAnsi="Arial" w:cs="Arial"/>
+        </w:rPr>
+        <w:t>{</w:t>
+      </w:r>
+      <w:proofErr w:type="gramEnd"/>
+      <w:r>
+        <w:rPr>
+          <w:rFonts w:ascii="Arial" w:hAnsi="Arial" w:cs="Arial"/>
+        </w:rPr>
+        <w:t xml:space="preserve">% </w:t>
+      </w:r>
+      <w:proofErr w:type="gramStart"/>
+      <w:r>
+        <w:rPr>
+          <w:rFonts w:ascii="Arial" w:hAnsi="Arial" w:cs="Arial"/>
+        </w:rPr>
+        <w:t>endif %}</w:t>
+      </w:r>
+      <w:proofErr w:type="gramEnd"/>
+    </w:p>
+    <w:p/>
+    <w:p/>
+    <w:p/>
+    <w:p/>
+    <w:p/>
+    <w:p/>
+    <w:p/>
+    <w:p/>
+    <w:p/>
+    <w:p>
+      <w:pPr>
+        <w:jc w:val="center"/>
+      </w:pPr>
     </w:p>
     <w:sectPr>
       <w:headerReference w:type="even" r:id="rId6"/>
@@ -1268,7 +1683,10 @@
               <w:jc w:val="center"/>
             </w:pPr>
             <w:r>
-              <w:t xml:space="preserve">Page </w:t>
+              <w:t>Addendum p</w:t>
+            </w:r>
+            <w:r>
+              <w:t xml:space="preserve">age </w:t>
             </w:r>
             <w:r>
               <w:rPr>

</xml_diff>

<commit_message>
Implemented May 21 2025 SME feedback
</commit_message>
<xml_diff>
--- a/docassemble/CivilNoContactOrderRequest/data/templates/cnco_events_addendum.docx
+++ b/docassemble/CivilNoContactOrderRequest/data/templates/cnco_events_addendum.docx
@@ -106,35 +106,7 @@
         <w:rPr>
           <w:rFonts w:ascii="Arial" w:hAnsi="Arial" w:cs="Arial"/>
         </w:rPr>
-        <w:t xml:space="preserve">if </w:t>
-      </w:r>
-      <w:proofErr w:type="spellStart"/>
-      <w:r>
-        <w:rPr>
-          <w:rFonts w:ascii="Arial" w:hAnsi="Arial" w:cs="Arial"/>
-        </w:rPr>
-        <w:t>trial_</w:t>
-      </w:r>
-      <w:proofErr w:type="gramStart"/>
-      <w:r>
-        <w:rPr>
-          <w:rFonts w:ascii="Arial" w:hAnsi="Arial" w:cs="Arial"/>
-        </w:rPr>
-        <w:t>court.address</w:t>
-      </w:r>
-      <w:proofErr w:type="gramEnd"/>
-      <w:r>
-        <w:rPr>
-          <w:rFonts w:ascii="Arial" w:hAnsi="Arial" w:cs="Arial"/>
-        </w:rPr>
-        <w:t>.county</w:t>
-      </w:r>
-      <w:proofErr w:type="spellEnd"/>
-      <w:r>
-        <w:rPr>
-          <w:rFonts w:ascii="Arial" w:hAnsi="Arial" w:cs="Arial"/>
-        </w:rPr>
-        <w:t xml:space="preserve"> == "Cook"</w:t>
+        <w:t>if trial_court.address.county == "Cook"</w:t>
       </w:r>
       <w:r>
         <w:rPr>
@@ -142,7 +114,6 @@
         </w:rPr>
         <w:t xml:space="preserve"> %}</w:t>
       </w:r>
-      <w:proofErr w:type="gramStart"/>
       <w:r>
         <w:rPr>
           <w:rFonts w:ascii="Arial" w:hAnsi="Arial" w:cs="Arial"/>
@@ -153,16 +124,8 @@
         <w:rPr>
           <w:rFonts w:ascii="Arial" w:hAnsi="Arial" w:cs="Arial"/>
         </w:rPr>
-        <w:t>{</w:t>
-      </w:r>
-      <w:proofErr w:type="gramEnd"/>
-      <w:r>
-        <w:rPr>
-          <w:rFonts w:ascii="Arial" w:hAnsi="Arial" w:cs="Arial"/>
-        </w:rPr>
-        <w:t>% else %}</w:t>
-      </w:r>
-      <w:proofErr w:type="gramStart"/>
+        <w:t>{% else %}</w:t>
+      </w:r>
       <w:r>
         <w:rPr>
           <w:rFonts w:ascii="Arial" w:hAnsi="Arial" w:cs="Arial"/>
@@ -173,14 +136,7 @@
         <w:rPr>
           <w:rFonts w:ascii="Arial" w:hAnsi="Arial" w:cs="Arial"/>
         </w:rPr>
-        <w:t>{</w:t>
-      </w:r>
-      <w:proofErr w:type="gramEnd"/>
-      <w:r>
-        <w:rPr>
-          <w:rFonts w:ascii="Arial" w:hAnsi="Arial" w:cs="Arial"/>
-        </w:rPr>
-        <w:t>% endif %}</w:t>
+        <w:t>{% endif %}</w:t>
       </w:r>
       <w:r>
         <w:rPr>
@@ -192,69 +148,13 @@
         <w:rPr>
           <w:rFonts w:ascii="Arial" w:hAnsi="Arial" w:cs="Arial"/>
         </w:rPr>
-        <w:t xml:space="preserve">, </w:t>
-      </w:r>
-      <w:proofErr w:type="gramStart"/>
-      <w:r>
-        <w:rPr>
-          <w:rFonts w:ascii="Arial" w:hAnsi="Arial" w:cs="Arial"/>
-        </w:rPr>
-        <w:t>are:</w:t>
-      </w:r>
-      <w:r>
-        <w:rPr>
-          <w:rFonts w:ascii="Arial" w:hAnsi="Arial" w:cs="Arial"/>
-        </w:rPr>
-        <w:t>{</w:t>
-      </w:r>
-      <w:proofErr w:type="gramEnd"/>
-      <w:r>
-        <w:rPr>
-          <w:rFonts w:ascii="Arial" w:hAnsi="Arial" w:cs="Arial"/>
-        </w:rPr>
-        <w:t xml:space="preserve">% if </w:t>
-      </w:r>
-      <w:proofErr w:type="spellStart"/>
-      <w:r>
-        <w:rPr>
-          <w:rFonts w:ascii="Arial" w:hAnsi="Arial" w:cs="Arial"/>
-        </w:rPr>
-        <w:t>trial_</w:t>
-      </w:r>
-      <w:proofErr w:type="gramStart"/>
-      <w:r>
-        <w:rPr>
-          <w:rFonts w:ascii="Arial" w:hAnsi="Arial" w:cs="Arial"/>
-        </w:rPr>
-        <w:t>court.address</w:t>
-      </w:r>
-      <w:proofErr w:type="gramEnd"/>
-      <w:r>
-        <w:rPr>
-          <w:rFonts w:ascii="Arial" w:hAnsi="Arial" w:cs="Arial"/>
-        </w:rPr>
-        <w:t>.</w:t>
-      </w:r>
-      <w:proofErr w:type="gramStart"/>
-      <w:r>
-        <w:rPr>
-          <w:rFonts w:ascii="Arial" w:hAnsi="Arial" w:cs="Arial"/>
-        </w:rPr>
-        <w:t>county</w:t>
-      </w:r>
-      <w:proofErr w:type="spellEnd"/>
-      <w:r>
-        <w:rPr>
-          <w:rFonts w:ascii="Arial" w:hAnsi="Arial" w:cs="Arial"/>
-        </w:rPr>
-        <w:t xml:space="preserve"> !</w:t>
-      </w:r>
-      <w:proofErr w:type="gramEnd"/>
-      <w:r>
-        <w:rPr>
-          <w:rFonts w:ascii="Arial" w:hAnsi="Arial" w:cs="Arial"/>
-        </w:rPr>
-        <w:t>= “Cook” %}</w:t>
+        <w:t>, are:</w:t>
+      </w:r>
+      <w:r>
+        <w:rPr>
+          <w:rFonts w:ascii="Arial" w:hAnsi="Arial" w:cs="Arial"/>
+        </w:rPr>
+        <w:t>{% if trial_court.address.county != “Cook” %}</w:t>
       </w:r>
     </w:p>
     <w:tbl>
@@ -373,70 +273,24 @@
         </w:rPr>
         <w:t xml:space="preserve"> in </w:t>
       </w:r>
-      <w:proofErr w:type="spellStart"/>
       <w:r>
         <w:rPr>
           <w:rFonts w:ascii="Arial" w:hAnsi="Arial" w:cs="Arial"/>
         </w:rPr>
         <w:t>abusive_acts</w:t>
       </w:r>
-      <w:proofErr w:type="spellEnd"/>
-      <w:r>
-        <w:rPr>
-          <w:rFonts w:ascii="Arial" w:hAnsi="Arial" w:cs="Arial"/>
-        </w:rPr>
-        <w:t xml:space="preserve"> </w:t>
-      </w:r>
-      <w:proofErr w:type="gramStart"/>
-      <w:r>
-        <w:rPr>
-          <w:rFonts w:ascii="Arial" w:hAnsi="Arial" w:cs="Arial"/>
-        </w:rPr>
-        <w:t>%}</w:t>
-      </w:r>
-      <w:r>
-        <w:rPr>
-          <w:rFonts w:ascii="Arial" w:hAnsi="Arial" w:cs="Arial"/>
-        </w:rPr>
-        <w:t>{</w:t>
-      </w:r>
-      <w:proofErr w:type="gramEnd"/>
-      <w:r>
-        <w:rPr>
-          <w:rFonts w:ascii="Arial" w:hAnsi="Arial" w:cs="Arial"/>
-        </w:rPr>
-        <w:t xml:space="preserve">% if </w:t>
-      </w:r>
-      <w:proofErr w:type="spellStart"/>
-      <w:proofErr w:type="gramStart"/>
-      <w:r>
-        <w:rPr>
-          <w:rFonts w:ascii="Arial" w:hAnsi="Arial" w:cs="Arial"/>
-        </w:rPr>
-        <w:t>event.include</w:t>
-      </w:r>
-      <w:proofErr w:type="gramEnd"/>
-      <w:r>
-        <w:rPr>
-          <w:rFonts w:ascii="Arial" w:hAnsi="Arial" w:cs="Arial"/>
-        </w:rPr>
-        <w:t>_in_addendum</w:t>
-      </w:r>
-      <w:proofErr w:type="spellEnd"/>
-      <w:r>
-        <w:rPr>
-          <w:rFonts w:ascii="Arial" w:hAnsi="Arial" w:cs="Arial"/>
-        </w:rPr>
-        <w:t xml:space="preserve"> == </w:t>
-      </w:r>
-      <w:proofErr w:type="gramStart"/>
-      <w:r>
-        <w:rPr>
-          <w:rFonts w:ascii="Arial" w:hAnsi="Arial" w:cs="Arial"/>
-        </w:rPr>
-        <w:t>True %}</w:t>
-      </w:r>
-      <w:proofErr w:type="gramEnd"/>
+      <w:r>
+        <w:rPr>
+          <w:rFonts w:ascii="Arial" w:hAnsi="Arial" w:cs="Arial"/>
+        </w:rPr>
+        <w:t xml:space="preserve"> %}</w:t>
+      </w:r>
+      <w:r>
+        <w:rPr>
+          <w:rFonts w:ascii="Arial" w:hAnsi="Arial" w:cs="Arial"/>
+        </w:rPr>
+        <w:t>{% if event.include_in_addendum == True %}</w:t>
+      </w:r>
     </w:p>
     <w:tbl>
       <w:tblPr>
@@ -472,10 +326,88 @@
                 <w:sz w:val="22"/>
                 <w:szCs w:val="22"/>
               </w:rPr>
-              <w:t xml:space="preserve">{% if </w:t>
-            </w:r>
-            <w:proofErr w:type="spellStart"/>
-            <w:proofErr w:type="gramStart"/>
+              <w:t>{% if event</w:t>
+            </w:r>
+            <w:r>
+              <w:rPr>
+                <w:rFonts w:ascii="Arial" w:hAnsi="Arial" w:cs="Arial"/>
+                <w:sz w:val="22"/>
+                <w:szCs w:val="22"/>
+              </w:rPr>
+              <w:t>.time</w:t>
+            </w:r>
+            <w:r>
+              <w:rPr>
+                <w:rFonts w:ascii="Arial" w:hAnsi="Arial" w:cs="Arial"/>
+                <w:sz w:val="22"/>
+                <w:szCs w:val="22"/>
+              </w:rPr>
+              <w:t xml:space="preserve"> </w:t>
+            </w:r>
+            <w:r>
+              <w:rPr>
+                <w:rFonts w:ascii="Arial" w:hAnsi="Arial" w:cs="Arial"/>
+                <w:sz w:val="22"/>
+                <w:szCs w:val="22"/>
+              </w:rPr>
+              <w:t>!</w:t>
+            </w:r>
+            <w:r>
+              <w:rPr>
+                <w:rFonts w:ascii="Arial" w:hAnsi="Arial" w:cs="Arial"/>
+                <w:sz w:val="22"/>
+                <w:szCs w:val="22"/>
+              </w:rPr>
+              <w:t xml:space="preserve">= </w:t>
+            </w:r>
+            <w:r>
+              <w:rPr>
+                <w:rFonts w:ascii="Arial" w:hAnsi="Arial" w:cs="Arial"/>
+                <w:sz w:val="22"/>
+                <w:szCs w:val="22"/>
+              </w:rPr>
+              <w:t>“”</w:t>
+            </w:r>
+            <w:r>
+              <w:rPr>
+                <w:rFonts w:ascii="Arial" w:hAnsi="Arial" w:cs="Arial"/>
+                <w:sz w:val="22"/>
+                <w:szCs w:val="22"/>
+              </w:rPr>
+              <w:t xml:space="preserve"> %}</w:t>
+            </w:r>
+            <w:r>
+              <w:rPr>
+                <w:rFonts w:ascii="Arial" w:hAnsi="Arial" w:cs="Arial"/>
+                <w:sz w:val="22"/>
+                <w:szCs w:val="22"/>
+              </w:rPr>
+              <w:t>{{event</w:t>
+            </w:r>
+            <w:r>
+              <w:rPr>
+                <w:rFonts w:ascii="Arial" w:hAnsi="Arial" w:cs="Arial"/>
+                <w:sz w:val="22"/>
+                <w:szCs w:val="22"/>
+              </w:rPr>
+              <w:t>.time</w:t>
+            </w:r>
+            <w:r>
+              <w:rPr>
+                <w:rFonts w:ascii="Arial" w:hAnsi="Arial" w:cs="Arial"/>
+                <w:sz w:val="22"/>
+                <w:szCs w:val="22"/>
+              </w:rPr>
+              <w:t xml:space="preserve">}}, </w:t>
+            </w:r>
+            <w:r>
+              <w:rPr>
+                <w:rFonts w:ascii="Arial" w:hAnsi="Arial" w:cs="Arial"/>
+                <w:sz w:val="22"/>
+                <w:szCs w:val="22"/>
+              </w:rPr>
+              <w:t>{{</w:t>
+            </w:r>
             <w:r>
               <w:rPr>
                 <w:rFonts w:ascii="Arial" w:hAnsi="Arial" w:cs="Arial"/>
@@ -490,135 +422,6 @@
                 <w:sz w:val="22"/>
                 <w:szCs w:val="22"/>
               </w:rPr>
-              <w:t>.time</w:t>
-            </w:r>
-            <w:proofErr w:type="spellEnd"/>
-            <w:r>
-              <w:rPr>
-                <w:rFonts w:ascii="Arial" w:hAnsi="Arial" w:cs="Arial"/>
-                <w:sz w:val="22"/>
-                <w:szCs w:val="22"/>
-              </w:rPr>
-              <w:t xml:space="preserve"> </w:t>
-            </w:r>
-            <w:r>
-              <w:rPr>
-                <w:rFonts w:ascii="Arial" w:hAnsi="Arial" w:cs="Arial"/>
-                <w:sz w:val="22"/>
-                <w:szCs w:val="22"/>
-              </w:rPr>
-              <w:t>!</w:t>
-            </w:r>
-            <w:r>
-              <w:rPr>
-                <w:rFonts w:ascii="Arial" w:hAnsi="Arial" w:cs="Arial"/>
-                <w:sz w:val="22"/>
-                <w:szCs w:val="22"/>
-              </w:rPr>
-              <w:t>=</w:t>
-            </w:r>
-            <w:proofErr w:type="gramEnd"/>
-            <w:r>
-              <w:rPr>
-                <w:rFonts w:ascii="Arial" w:hAnsi="Arial" w:cs="Arial"/>
-                <w:sz w:val="22"/>
-                <w:szCs w:val="22"/>
-              </w:rPr>
-              <w:t xml:space="preserve"> </w:t>
-            </w:r>
-            <w:r>
-              <w:rPr>
-                <w:rFonts w:ascii="Arial" w:hAnsi="Arial" w:cs="Arial"/>
-                <w:sz w:val="22"/>
-                <w:szCs w:val="22"/>
-              </w:rPr>
-              <w:t>“”</w:t>
-            </w:r>
-            <w:r>
-              <w:rPr>
-                <w:rFonts w:ascii="Arial" w:hAnsi="Arial" w:cs="Arial"/>
-                <w:sz w:val="22"/>
-                <w:szCs w:val="22"/>
-              </w:rPr>
-              <w:t xml:space="preserve"> </w:t>
-            </w:r>
-            <w:proofErr w:type="gramStart"/>
-            <w:r>
-              <w:rPr>
-                <w:rFonts w:ascii="Arial" w:hAnsi="Arial" w:cs="Arial"/>
-                <w:sz w:val="22"/>
-                <w:szCs w:val="22"/>
-              </w:rPr>
-              <w:t>%}</w:t>
-            </w:r>
-            <w:r>
-              <w:rPr>
-                <w:rFonts w:ascii="Arial" w:hAnsi="Arial" w:cs="Arial"/>
-                <w:sz w:val="22"/>
-                <w:szCs w:val="22"/>
-              </w:rPr>
-              <w:t>{</w:t>
-            </w:r>
-            <w:proofErr w:type="gramEnd"/>
-            <w:r>
-              <w:rPr>
-                <w:rFonts w:ascii="Arial" w:hAnsi="Arial" w:cs="Arial"/>
-                <w:sz w:val="22"/>
-                <w:szCs w:val="22"/>
-              </w:rPr>
-              <w:t>{</w:t>
-            </w:r>
-            <w:proofErr w:type="spellStart"/>
-            <w:proofErr w:type="gramStart"/>
-            <w:r>
-              <w:rPr>
-                <w:rFonts w:ascii="Arial" w:hAnsi="Arial" w:cs="Arial"/>
-                <w:sz w:val="22"/>
-                <w:szCs w:val="22"/>
-              </w:rPr>
-              <w:t>event</w:t>
-            </w:r>
-            <w:r>
-              <w:rPr>
-                <w:rFonts w:ascii="Arial" w:hAnsi="Arial" w:cs="Arial"/>
-                <w:sz w:val="22"/>
-                <w:szCs w:val="22"/>
-              </w:rPr>
-              <w:t>.time</w:t>
-            </w:r>
-            <w:proofErr w:type="spellEnd"/>
-            <w:proofErr w:type="gramEnd"/>
-            <w:r>
-              <w:rPr>
-                <w:rFonts w:ascii="Arial" w:hAnsi="Arial" w:cs="Arial"/>
-                <w:sz w:val="22"/>
-                <w:szCs w:val="22"/>
-              </w:rPr>
-              <w:t xml:space="preserve">}}, </w:t>
-            </w:r>
-            <w:r>
-              <w:rPr>
-                <w:rFonts w:ascii="Arial" w:hAnsi="Arial" w:cs="Arial"/>
-                <w:sz w:val="22"/>
-                <w:szCs w:val="22"/>
-              </w:rPr>
-              <w:t>{{</w:t>
-            </w:r>
-            <w:proofErr w:type="spellStart"/>
-            <w:r>
-              <w:rPr>
-                <w:rFonts w:ascii="Arial" w:hAnsi="Arial" w:cs="Arial"/>
-                <w:sz w:val="22"/>
-                <w:szCs w:val="22"/>
-              </w:rPr>
-              <w:t>event</w:t>
-            </w:r>
-            <w:r>
-              <w:rPr>
-                <w:rFonts w:ascii="Arial" w:hAnsi="Arial" w:cs="Arial"/>
-                <w:sz w:val="22"/>
-                <w:szCs w:val="22"/>
-              </w:rPr>
               <w:t>.name.</w:t>
             </w:r>
             <w:r>
@@ -629,8 +432,6 @@
               </w:rPr>
               <w:t>text</w:t>
             </w:r>
-            <w:proofErr w:type="spellEnd"/>
-            <w:proofErr w:type="gramStart"/>
             <w:r>
               <w:rPr>
                 <w:rFonts w:ascii="Arial" w:hAnsi="Arial" w:cs="Arial"/>
@@ -645,62 +446,7 @@
                 <w:sz w:val="22"/>
                 <w:szCs w:val="22"/>
               </w:rPr>
-              <w:t>{</w:t>
-            </w:r>
-            <w:proofErr w:type="gramEnd"/>
-            <w:r>
-              <w:rPr>
-                <w:rFonts w:ascii="Arial" w:hAnsi="Arial" w:cs="Arial"/>
-                <w:sz w:val="22"/>
-                <w:szCs w:val="22"/>
-              </w:rPr>
-              <w:t xml:space="preserve">% else </w:t>
-            </w:r>
-            <w:proofErr w:type="gramStart"/>
-            <w:r>
-              <w:rPr>
-                <w:rFonts w:ascii="Arial" w:hAnsi="Arial" w:cs="Arial"/>
-                <w:sz w:val="22"/>
-                <w:szCs w:val="22"/>
-              </w:rPr>
-              <w:t>%}{</w:t>
-            </w:r>
-            <w:proofErr w:type="gramEnd"/>
-            <w:r>
-              <w:rPr>
-                <w:rFonts w:ascii="Arial" w:hAnsi="Arial" w:cs="Arial"/>
-                <w:sz w:val="22"/>
-                <w:szCs w:val="22"/>
-              </w:rPr>
-              <w:t>{</w:t>
-            </w:r>
-            <w:proofErr w:type="spellStart"/>
-            <w:r>
-              <w:rPr>
-                <w:rFonts w:ascii="Arial" w:hAnsi="Arial" w:cs="Arial"/>
-                <w:sz w:val="22"/>
-                <w:szCs w:val="22"/>
-              </w:rPr>
-              <w:t>event.name.text</w:t>
-            </w:r>
-            <w:proofErr w:type="spellEnd"/>
-            <w:proofErr w:type="gramStart"/>
-            <w:r>
-              <w:rPr>
-                <w:rFonts w:ascii="Arial" w:hAnsi="Arial" w:cs="Arial"/>
-                <w:sz w:val="22"/>
-                <w:szCs w:val="22"/>
-              </w:rPr>
-              <w:t>}}{</w:t>
-            </w:r>
-            <w:proofErr w:type="gramEnd"/>
-            <w:r>
-              <w:rPr>
-                <w:rFonts w:ascii="Arial" w:hAnsi="Arial" w:cs="Arial"/>
-                <w:sz w:val="22"/>
-                <w:szCs w:val="22"/>
-              </w:rPr>
-              <w:t>% endif %}</w:t>
+              <w:t>{% else %}{{event.name.text}}{% endif %}</w:t>
             </w:r>
           </w:p>
         </w:tc>
@@ -722,27 +468,7 @@
                 <w:sz w:val="22"/>
                 <w:szCs w:val="22"/>
               </w:rPr>
-              <w:t>{{</w:t>
-            </w:r>
-            <w:proofErr w:type="spellStart"/>
-            <w:proofErr w:type="gramStart"/>
-            <w:r>
-              <w:rPr>
-                <w:rFonts w:ascii="Arial" w:hAnsi="Arial" w:cs="Arial"/>
-                <w:sz w:val="22"/>
-                <w:szCs w:val="22"/>
-              </w:rPr>
-              <w:t>event.place</w:t>
-            </w:r>
-            <w:proofErr w:type="spellEnd"/>
-            <w:proofErr w:type="gramEnd"/>
-            <w:r>
-              <w:rPr>
-                <w:rFonts w:ascii="Arial" w:hAnsi="Arial" w:cs="Arial"/>
-                <w:sz w:val="22"/>
-                <w:szCs w:val="22"/>
-              </w:rPr>
-              <w:t>}}</w:t>
+              <w:t>{{event.place}}</w:t>
             </w:r>
           </w:p>
         </w:tc>
@@ -764,27 +490,7 @@
                 <w:sz w:val="22"/>
                 <w:szCs w:val="22"/>
               </w:rPr>
-              <w:t>{{</w:t>
-            </w:r>
-            <w:proofErr w:type="spellStart"/>
-            <w:proofErr w:type="gramStart"/>
-            <w:r>
-              <w:rPr>
-                <w:rFonts w:ascii="Arial" w:hAnsi="Arial" w:cs="Arial"/>
-                <w:sz w:val="22"/>
-                <w:szCs w:val="22"/>
-              </w:rPr>
-              <w:t>event.description</w:t>
-            </w:r>
-            <w:proofErr w:type="spellEnd"/>
-            <w:proofErr w:type="gramEnd"/>
-            <w:r>
-              <w:rPr>
-                <w:rFonts w:ascii="Arial" w:hAnsi="Arial" w:cs="Arial"/>
-                <w:sz w:val="22"/>
-                <w:szCs w:val="22"/>
-              </w:rPr>
-              <w:t>}}</w:t>
+              <w:t>{{event.description}}</w:t>
             </w:r>
           </w:p>
         </w:tc>
@@ -801,70 +507,20 @@
         <w:rPr>
           <w:rFonts w:ascii="Arial" w:hAnsi="Arial" w:cs="Arial"/>
         </w:rPr>
-        <w:t xml:space="preserve">{% endif </w:t>
-      </w:r>
-      <w:proofErr w:type="gramStart"/>
-      <w:r>
-        <w:rPr>
-          <w:rFonts w:ascii="Arial" w:hAnsi="Arial" w:cs="Arial"/>
-        </w:rPr>
-        <w:t>%}</w:t>
-      </w:r>
-      <w:r>
-        <w:rPr>
-          <w:rFonts w:ascii="Arial" w:hAnsi="Arial" w:cs="Arial"/>
-        </w:rPr>
-        <w:t>{</w:t>
-      </w:r>
-      <w:proofErr w:type="gramEnd"/>
-      <w:r>
-        <w:rPr>
-          <w:rFonts w:ascii="Arial" w:hAnsi="Arial" w:cs="Arial"/>
-        </w:rPr>
-        <w:t xml:space="preserve">% </w:t>
-      </w:r>
-      <w:proofErr w:type="spellStart"/>
-      <w:r>
-        <w:rPr>
-          <w:rFonts w:ascii="Arial" w:hAnsi="Arial" w:cs="Arial"/>
-        </w:rPr>
-        <w:t>endfor</w:t>
-      </w:r>
-      <w:proofErr w:type="spellEnd"/>
-      <w:r>
-        <w:rPr>
-          <w:rFonts w:ascii="Arial" w:hAnsi="Arial" w:cs="Arial"/>
-        </w:rPr>
-        <w:t xml:space="preserve"> </w:t>
-      </w:r>
-      <w:proofErr w:type="gramStart"/>
-      <w:r>
-        <w:rPr>
-          <w:rFonts w:ascii="Arial" w:hAnsi="Arial" w:cs="Arial"/>
-        </w:rPr>
-        <w:t>%}</w:t>
-      </w:r>
-      <w:r>
-        <w:rPr>
-          <w:rFonts w:ascii="Arial" w:hAnsi="Arial" w:cs="Arial"/>
-        </w:rPr>
-        <w:t>{</w:t>
-      </w:r>
-      <w:proofErr w:type="gramEnd"/>
-      <w:r>
-        <w:rPr>
-          <w:rFonts w:ascii="Arial" w:hAnsi="Arial" w:cs="Arial"/>
-        </w:rPr>
-        <w:t xml:space="preserve">% </w:t>
-      </w:r>
-      <w:proofErr w:type="gramStart"/>
-      <w:r>
-        <w:rPr>
-          <w:rFonts w:ascii="Arial" w:hAnsi="Arial" w:cs="Arial"/>
-        </w:rPr>
-        <w:t>else %}</w:t>
-      </w:r>
-      <w:proofErr w:type="gramEnd"/>
+        <w:t>{% endif %}</w:t>
+      </w:r>
+      <w:r>
+        <w:rPr>
+          <w:rFonts w:ascii="Arial" w:hAnsi="Arial" w:cs="Arial"/>
+        </w:rPr>
+        <w:t>{% endfor %}</w:t>
+      </w:r>
+      <w:r>
+        <w:rPr>
+          <w:rFonts w:ascii="Arial" w:hAnsi="Arial" w:cs="Arial"/>
+        </w:rPr>
+        <w:t>{% else %}</w:t>
+      </w:r>
     </w:p>
     <w:tbl>
       <w:tblPr>
@@ -954,7 +610,7 @@
                 <w:rFonts w:ascii="Arial" w:hAnsi="Arial" w:cs="Arial"/>
                 <w:b/>
               </w:rPr>
-              <w:t>Stalking Event</w:t>
+              <w:t>Incident</w:t>
             </w:r>
           </w:p>
         </w:tc>
@@ -1017,70 +673,24 @@
         </w:rPr>
         <w:t xml:space="preserve"> in </w:t>
       </w:r>
-      <w:proofErr w:type="spellStart"/>
       <w:r>
         <w:rPr>
           <w:rFonts w:ascii="Arial" w:hAnsi="Arial" w:cs="Arial"/>
         </w:rPr>
         <w:t>abusive_acts</w:t>
       </w:r>
-      <w:proofErr w:type="spellEnd"/>
-      <w:r>
-        <w:rPr>
-          <w:rFonts w:ascii="Arial" w:hAnsi="Arial" w:cs="Arial"/>
-        </w:rPr>
-        <w:t xml:space="preserve"> </w:t>
-      </w:r>
-      <w:proofErr w:type="gramStart"/>
-      <w:r>
-        <w:rPr>
-          <w:rFonts w:ascii="Arial" w:hAnsi="Arial" w:cs="Arial"/>
-        </w:rPr>
-        <w:t>%}</w:t>
-      </w:r>
-      <w:r>
-        <w:rPr>
-          <w:rFonts w:ascii="Arial" w:hAnsi="Arial" w:cs="Arial"/>
-        </w:rPr>
-        <w:t>{</w:t>
-      </w:r>
-      <w:proofErr w:type="gramEnd"/>
-      <w:r>
-        <w:rPr>
-          <w:rFonts w:ascii="Arial" w:hAnsi="Arial" w:cs="Arial"/>
-        </w:rPr>
-        <w:t xml:space="preserve">% if </w:t>
-      </w:r>
-      <w:proofErr w:type="spellStart"/>
-      <w:proofErr w:type="gramStart"/>
-      <w:r>
-        <w:rPr>
-          <w:rFonts w:ascii="Arial" w:hAnsi="Arial" w:cs="Arial"/>
-        </w:rPr>
-        <w:t>event.include</w:t>
-      </w:r>
-      <w:proofErr w:type="gramEnd"/>
-      <w:r>
-        <w:rPr>
-          <w:rFonts w:ascii="Arial" w:hAnsi="Arial" w:cs="Arial"/>
-        </w:rPr>
-        <w:t>_in_addendum</w:t>
-      </w:r>
-      <w:proofErr w:type="spellEnd"/>
-      <w:r>
-        <w:rPr>
-          <w:rFonts w:ascii="Arial" w:hAnsi="Arial" w:cs="Arial"/>
-        </w:rPr>
-        <w:t xml:space="preserve"> == </w:t>
-      </w:r>
-      <w:proofErr w:type="gramStart"/>
-      <w:r>
-        <w:rPr>
-          <w:rFonts w:ascii="Arial" w:hAnsi="Arial" w:cs="Arial"/>
-        </w:rPr>
-        <w:t>True %}</w:t>
-      </w:r>
-      <w:proofErr w:type="gramEnd"/>
+      <w:r>
+        <w:rPr>
+          <w:rFonts w:ascii="Arial" w:hAnsi="Arial" w:cs="Arial"/>
+        </w:rPr>
+        <w:t xml:space="preserve"> %}</w:t>
+      </w:r>
+      <w:r>
+        <w:rPr>
+          <w:rFonts w:ascii="Arial" w:hAnsi="Arial" w:cs="Arial"/>
+        </w:rPr>
+        <w:t>{% if event.include_in_addendum == True %}</w:t>
+      </w:r>
     </w:p>
     <w:tbl>
       <w:tblPr>
@@ -1117,10 +727,48 @@
                 <w:sz w:val="22"/>
                 <w:szCs w:val="22"/>
               </w:rPr>
-              <w:t xml:space="preserve">{% if </w:t>
-            </w:r>
-            <w:proofErr w:type="spellStart"/>
-            <w:proofErr w:type="gramStart"/>
+              <w:t>{% if event</w:t>
+            </w:r>
+            <w:r>
+              <w:rPr>
+                <w:rFonts w:ascii="Arial" w:hAnsi="Arial" w:cs="Arial"/>
+                <w:sz w:val="22"/>
+                <w:szCs w:val="22"/>
+              </w:rPr>
+              <w:t>.time</w:t>
+            </w:r>
+            <w:r>
+              <w:rPr>
+                <w:rFonts w:ascii="Arial" w:hAnsi="Arial" w:cs="Arial"/>
+                <w:sz w:val="22"/>
+                <w:szCs w:val="22"/>
+              </w:rPr>
+              <w:t xml:space="preserve"> != “” %}{{event</w:t>
+            </w:r>
+            <w:r>
+              <w:rPr>
+                <w:rFonts w:ascii="Arial" w:hAnsi="Arial" w:cs="Arial"/>
+                <w:sz w:val="22"/>
+                <w:szCs w:val="22"/>
+              </w:rPr>
+              <w:t>.time</w:t>
+            </w:r>
+            <w:r>
+              <w:rPr>
+                <w:rFonts w:ascii="Arial" w:hAnsi="Arial" w:cs="Arial"/>
+                <w:sz w:val="22"/>
+                <w:szCs w:val="22"/>
+              </w:rPr>
+              <w:t xml:space="preserve">}}, </w:t>
+            </w:r>
+            <w:r>
+              <w:rPr>
+                <w:rFonts w:ascii="Arial" w:hAnsi="Arial" w:cs="Arial"/>
+                <w:sz w:val="22"/>
+                <w:szCs w:val="22"/>
+              </w:rPr>
+              <w:t>{{</w:t>
+            </w:r>
             <w:r>
               <w:rPr>
                 <w:rFonts w:ascii="Arial" w:hAnsi="Arial" w:cs="Arial"/>
@@ -1135,95 +783,6 @@
                 <w:sz w:val="22"/>
                 <w:szCs w:val="22"/>
               </w:rPr>
-              <w:t>.time</w:t>
-            </w:r>
-            <w:proofErr w:type="spellEnd"/>
-            <w:r>
-              <w:rPr>
-                <w:rFonts w:ascii="Arial" w:hAnsi="Arial" w:cs="Arial"/>
-                <w:sz w:val="22"/>
-                <w:szCs w:val="22"/>
-              </w:rPr>
-              <w:t xml:space="preserve"> !=</w:t>
-            </w:r>
-            <w:proofErr w:type="gramEnd"/>
-            <w:r>
-              <w:rPr>
-                <w:rFonts w:ascii="Arial" w:hAnsi="Arial" w:cs="Arial"/>
-                <w:sz w:val="22"/>
-                <w:szCs w:val="22"/>
-              </w:rPr>
-              <w:t xml:space="preserve"> “” </w:t>
-            </w:r>
-            <w:proofErr w:type="gramStart"/>
-            <w:r>
-              <w:rPr>
-                <w:rFonts w:ascii="Arial" w:hAnsi="Arial" w:cs="Arial"/>
-                <w:sz w:val="22"/>
-                <w:szCs w:val="22"/>
-              </w:rPr>
-              <w:t>%}{</w:t>
-            </w:r>
-            <w:proofErr w:type="gramEnd"/>
-            <w:r>
-              <w:rPr>
-                <w:rFonts w:ascii="Arial" w:hAnsi="Arial" w:cs="Arial"/>
-                <w:sz w:val="22"/>
-                <w:szCs w:val="22"/>
-              </w:rPr>
-              <w:t>{</w:t>
-            </w:r>
-            <w:proofErr w:type="spellStart"/>
-            <w:proofErr w:type="gramStart"/>
-            <w:r>
-              <w:rPr>
-                <w:rFonts w:ascii="Arial" w:hAnsi="Arial" w:cs="Arial"/>
-                <w:sz w:val="22"/>
-                <w:szCs w:val="22"/>
-              </w:rPr>
-              <w:t>event</w:t>
-            </w:r>
-            <w:r>
-              <w:rPr>
-                <w:rFonts w:ascii="Arial" w:hAnsi="Arial" w:cs="Arial"/>
-                <w:sz w:val="22"/>
-                <w:szCs w:val="22"/>
-              </w:rPr>
-              <w:t>.time</w:t>
-            </w:r>
-            <w:proofErr w:type="spellEnd"/>
-            <w:proofErr w:type="gramEnd"/>
-            <w:r>
-              <w:rPr>
-                <w:rFonts w:ascii="Arial" w:hAnsi="Arial" w:cs="Arial"/>
-                <w:sz w:val="22"/>
-                <w:szCs w:val="22"/>
-              </w:rPr>
-              <w:t xml:space="preserve">}}, </w:t>
-            </w:r>
-            <w:r>
-              <w:rPr>
-                <w:rFonts w:ascii="Arial" w:hAnsi="Arial" w:cs="Arial"/>
-                <w:sz w:val="22"/>
-                <w:szCs w:val="22"/>
-              </w:rPr>
-              <w:t>{{</w:t>
-            </w:r>
-            <w:proofErr w:type="spellStart"/>
-            <w:r>
-              <w:rPr>
-                <w:rFonts w:ascii="Arial" w:hAnsi="Arial" w:cs="Arial"/>
-                <w:sz w:val="22"/>
-                <w:szCs w:val="22"/>
-              </w:rPr>
-              <w:t>event</w:t>
-            </w:r>
-            <w:r>
-              <w:rPr>
-                <w:rFonts w:ascii="Arial" w:hAnsi="Arial" w:cs="Arial"/>
-                <w:sz w:val="22"/>
-                <w:szCs w:val="22"/>
-              </w:rPr>
               <w:t>.name.</w:t>
             </w:r>
             <w:r>
@@ -1234,8 +793,6 @@
               </w:rPr>
               <w:t>text</w:t>
             </w:r>
-            <w:proofErr w:type="spellEnd"/>
-            <w:proofErr w:type="gramStart"/>
             <w:r>
               <w:rPr>
                 <w:rFonts w:ascii="Arial" w:hAnsi="Arial" w:cs="Arial"/>
@@ -1250,62 +807,7 @@
                 <w:sz w:val="22"/>
                 <w:szCs w:val="22"/>
               </w:rPr>
-              <w:t>{</w:t>
-            </w:r>
-            <w:proofErr w:type="gramEnd"/>
-            <w:r>
-              <w:rPr>
-                <w:rFonts w:ascii="Arial" w:hAnsi="Arial" w:cs="Arial"/>
-                <w:sz w:val="22"/>
-                <w:szCs w:val="22"/>
-              </w:rPr>
-              <w:t xml:space="preserve">% else </w:t>
-            </w:r>
-            <w:proofErr w:type="gramStart"/>
-            <w:r>
-              <w:rPr>
-                <w:rFonts w:ascii="Arial" w:hAnsi="Arial" w:cs="Arial"/>
-                <w:sz w:val="22"/>
-                <w:szCs w:val="22"/>
-              </w:rPr>
-              <w:t>%}{</w:t>
-            </w:r>
-            <w:proofErr w:type="gramEnd"/>
-            <w:r>
-              <w:rPr>
-                <w:rFonts w:ascii="Arial" w:hAnsi="Arial" w:cs="Arial"/>
-                <w:sz w:val="22"/>
-                <w:szCs w:val="22"/>
-              </w:rPr>
-              <w:t>{</w:t>
-            </w:r>
-            <w:proofErr w:type="spellStart"/>
-            <w:r>
-              <w:rPr>
-                <w:rFonts w:ascii="Arial" w:hAnsi="Arial" w:cs="Arial"/>
-                <w:sz w:val="22"/>
-                <w:szCs w:val="22"/>
-              </w:rPr>
-              <w:t>event.name.text</w:t>
-            </w:r>
-            <w:proofErr w:type="spellEnd"/>
-            <w:proofErr w:type="gramStart"/>
-            <w:r>
-              <w:rPr>
-                <w:rFonts w:ascii="Arial" w:hAnsi="Arial" w:cs="Arial"/>
-                <w:sz w:val="22"/>
-                <w:szCs w:val="22"/>
-              </w:rPr>
-              <w:t>}}{</w:t>
-            </w:r>
-            <w:proofErr w:type="gramEnd"/>
-            <w:r>
-              <w:rPr>
-                <w:rFonts w:ascii="Arial" w:hAnsi="Arial" w:cs="Arial"/>
-                <w:sz w:val="22"/>
-                <w:szCs w:val="22"/>
-              </w:rPr>
-              <w:t>% endif %}</w:t>
+              <w:t>{% else %}{{event.name.text}}{% endif %}</w:t>
             </w:r>
           </w:p>
         </w:tc>
@@ -1327,27 +829,7 @@
                 <w:sz w:val="22"/>
                 <w:szCs w:val="22"/>
               </w:rPr>
-              <w:t>{{</w:t>
-            </w:r>
-            <w:proofErr w:type="spellStart"/>
-            <w:proofErr w:type="gramStart"/>
-            <w:r>
-              <w:rPr>
-                <w:rFonts w:ascii="Arial" w:hAnsi="Arial" w:cs="Arial"/>
-                <w:sz w:val="22"/>
-                <w:szCs w:val="22"/>
-              </w:rPr>
-              <w:t>event.place</w:t>
-            </w:r>
-            <w:proofErr w:type="spellEnd"/>
-            <w:proofErr w:type="gramEnd"/>
-            <w:r>
-              <w:rPr>
-                <w:rFonts w:ascii="Arial" w:hAnsi="Arial" w:cs="Arial"/>
-                <w:sz w:val="22"/>
-                <w:szCs w:val="22"/>
-              </w:rPr>
-              <w:t>}}</w:t>
+              <w:t>{{event.place}}</w:t>
             </w:r>
           </w:p>
         </w:tc>
@@ -1369,27 +851,7 @@
                 <w:sz w:val="22"/>
                 <w:szCs w:val="22"/>
               </w:rPr>
-              <w:t>{{</w:t>
-            </w:r>
-            <w:proofErr w:type="spellStart"/>
-            <w:proofErr w:type="gramStart"/>
-            <w:r>
-              <w:rPr>
-                <w:rFonts w:ascii="Arial" w:hAnsi="Arial" w:cs="Arial"/>
-                <w:sz w:val="22"/>
-                <w:szCs w:val="22"/>
-              </w:rPr>
-              <w:t>event.description</w:t>
-            </w:r>
-            <w:proofErr w:type="spellEnd"/>
-            <w:proofErr w:type="gramEnd"/>
-            <w:r>
-              <w:rPr>
-                <w:rFonts w:ascii="Arial" w:hAnsi="Arial" w:cs="Arial"/>
-                <w:sz w:val="22"/>
-                <w:szCs w:val="22"/>
-              </w:rPr>
-              <w:t>}}</w:t>
+              <w:t>{{event.description}}</w:t>
             </w:r>
           </w:p>
         </w:tc>
@@ -1411,83 +873,16 @@
                 <w:sz w:val="22"/>
                 <w:szCs w:val="22"/>
               </w:rPr>
-              <w:t xml:space="preserve">{% if </w:t>
-            </w:r>
-            <w:proofErr w:type="spellStart"/>
-            <w:proofErr w:type="gramStart"/>
-            <w:r>
-              <w:rPr>
-                <w:rFonts w:ascii="Arial" w:hAnsi="Arial" w:cs="Arial"/>
-                <w:sz w:val="22"/>
-                <w:szCs w:val="22"/>
-              </w:rPr>
-              <w:t>event.police</w:t>
-            </w:r>
-            <w:proofErr w:type="gramEnd"/>
-            <w:r>
-              <w:rPr>
-                <w:rFonts w:ascii="Arial" w:hAnsi="Arial" w:cs="Arial"/>
-                <w:sz w:val="22"/>
-                <w:szCs w:val="22"/>
-              </w:rPr>
-              <w:t>_check</w:t>
-            </w:r>
-            <w:proofErr w:type="spellEnd"/>
-            <w:r>
-              <w:rPr>
-                <w:rFonts w:ascii="Arial" w:hAnsi="Arial" w:cs="Arial"/>
-                <w:sz w:val="22"/>
-                <w:szCs w:val="22"/>
-              </w:rPr>
-              <w:t xml:space="preserve"> </w:t>
-            </w:r>
-            <w:proofErr w:type="gramStart"/>
-            <w:r>
-              <w:rPr>
-                <w:rFonts w:ascii="Arial" w:hAnsi="Arial" w:cs="Arial"/>
-                <w:sz w:val="22"/>
-                <w:szCs w:val="22"/>
-              </w:rPr>
-              <w:t>%}</w:t>
-            </w:r>
-            <w:r>
-              <w:rPr>
-                <w:rFonts w:ascii="Arial" w:hAnsi="Arial" w:cs="Arial"/>
-                <w:sz w:val="22"/>
-                <w:szCs w:val="22"/>
-              </w:rPr>
-              <w:t>{</w:t>
-            </w:r>
-            <w:proofErr w:type="gramEnd"/>
-            <w:r>
-              <w:rPr>
-                <w:rFonts w:ascii="Arial" w:hAnsi="Arial" w:cs="Arial"/>
-                <w:sz w:val="22"/>
-                <w:szCs w:val="22"/>
-              </w:rPr>
-              <w:t>{</w:t>
-            </w:r>
-            <w:proofErr w:type="spellStart"/>
-            <w:proofErr w:type="gramStart"/>
-            <w:r>
-              <w:rPr>
-                <w:rFonts w:ascii="Arial" w:hAnsi="Arial" w:cs="Arial"/>
-                <w:sz w:val="22"/>
-                <w:szCs w:val="22"/>
-              </w:rPr>
-              <w:t>event.police</w:t>
-            </w:r>
-            <w:proofErr w:type="gramEnd"/>
-            <w:r>
-              <w:rPr>
-                <w:rFonts w:ascii="Arial" w:hAnsi="Arial" w:cs="Arial"/>
-                <w:sz w:val="22"/>
-                <w:szCs w:val="22"/>
-              </w:rPr>
-              <w:t>_number</w:t>
-            </w:r>
-            <w:proofErr w:type="spellEnd"/>
-            <w:proofErr w:type="gramStart"/>
+              <w:t>{% if event.police_check %}</w:t>
+            </w:r>
+            <w:r>
+              <w:rPr>
+                <w:rFonts w:ascii="Arial" w:hAnsi="Arial" w:cs="Arial"/>
+                <w:sz w:val="22"/>
+                <w:szCs w:val="22"/>
+              </w:rPr>
+              <w:t>{{event.police_number</w:t>
+            </w:r>
             <w:r>
               <w:rPr>
                 <w:rFonts w:ascii="Arial" w:hAnsi="Arial" w:cs="Arial"/>
@@ -1502,16 +897,7 @@
                 <w:sz w:val="22"/>
                 <w:szCs w:val="22"/>
               </w:rPr>
-              <w:t>{</w:t>
-            </w:r>
-            <w:proofErr w:type="gramEnd"/>
-            <w:r>
-              <w:rPr>
-                <w:rFonts w:ascii="Arial" w:hAnsi="Arial" w:cs="Arial"/>
-                <w:sz w:val="22"/>
-                <w:szCs w:val="22"/>
-              </w:rPr>
-              <w:t>% endif %}</w:t>
+              <w:t>{% endif %}</w:t>
             </w:r>
           </w:p>
         </w:tc>
@@ -1527,70 +913,20 @@
         <w:rPr>
           <w:rFonts w:ascii="Arial" w:hAnsi="Arial" w:cs="Arial"/>
         </w:rPr>
-        <w:t xml:space="preserve">{% endif </w:t>
-      </w:r>
-      <w:proofErr w:type="gramStart"/>
-      <w:r>
-        <w:rPr>
-          <w:rFonts w:ascii="Arial" w:hAnsi="Arial" w:cs="Arial"/>
-        </w:rPr>
-        <w:t>%}</w:t>
-      </w:r>
-      <w:r>
-        <w:rPr>
-          <w:rFonts w:ascii="Arial" w:hAnsi="Arial" w:cs="Arial"/>
-        </w:rPr>
-        <w:t>{</w:t>
-      </w:r>
-      <w:proofErr w:type="gramEnd"/>
-      <w:r>
-        <w:rPr>
-          <w:rFonts w:ascii="Arial" w:hAnsi="Arial" w:cs="Arial"/>
-        </w:rPr>
-        <w:t xml:space="preserve">% </w:t>
-      </w:r>
-      <w:proofErr w:type="spellStart"/>
-      <w:r>
-        <w:rPr>
-          <w:rFonts w:ascii="Arial" w:hAnsi="Arial" w:cs="Arial"/>
-        </w:rPr>
-        <w:t>endfor</w:t>
-      </w:r>
-      <w:proofErr w:type="spellEnd"/>
-      <w:r>
-        <w:rPr>
-          <w:rFonts w:ascii="Arial" w:hAnsi="Arial" w:cs="Arial"/>
-        </w:rPr>
-        <w:t xml:space="preserve"> </w:t>
-      </w:r>
-      <w:proofErr w:type="gramStart"/>
-      <w:r>
-        <w:rPr>
-          <w:rFonts w:ascii="Arial" w:hAnsi="Arial" w:cs="Arial"/>
-        </w:rPr>
-        <w:t>%}</w:t>
-      </w:r>
-      <w:r>
-        <w:rPr>
-          <w:rFonts w:ascii="Arial" w:hAnsi="Arial" w:cs="Arial"/>
-        </w:rPr>
-        <w:t>{</w:t>
-      </w:r>
-      <w:proofErr w:type="gramEnd"/>
-      <w:r>
-        <w:rPr>
-          <w:rFonts w:ascii="Arial" w:hAnsi="Arial" w:cs="Arial"/>
-        </w:rPr>
-        <w:t xml:space="preserve">% </w:t>
-      </w:r>
-      <w:proofErr w:type="gramStart"/>
-      <w:r>
-        <w:rPr>
-          <w:rFonts w:ascii="Arial" w:hAnsi="Arial" w:cs="Arial"/>
-        </w:rPr>
-        <w:t>endif %}</w:t>
-      </w:r>
-      <w:proofErr w:type="gramEnd"/>
+        <w:t>{% endif %}</w:t>
+      </w:r>
+      <w:r>
+        <w:rPr>
+          <w:rFonts w:ascii="Arial" w:hAnsi="Arial" w:cs="Arial"/>
+        </w:rPr>
+        <w:t>{% endfor %}</w:t>
+      </w:r>
+      <w:r>
+        <w:rPr>
+          <w:rFonts w:ascii="Arial" w:hAnsi="Arial" w:cs="Arial"/>
+        </w:rPr>
+        <w:t>{% endif %}</w:t>
+      </w:r>
     </w:p>
     <w:p/>
     <w:p/>

</xml_diff>